<commit_message>
final updates to issue6
</commit_message>
<xml_diff>
--- a/issues/TTNIssue6.docx
+++ b/issues/TTNIssue6.docx
@@ -575,7 +575,6 @@
         <w:rPr>
           <w:rFonts w:ascii="Calibri" w:hAnsi="Calibri"/>
         </w:rPr>
-        <w:lastRenderedPageBreak/>
         <w:t>Contents</w:t>
       </w:r>
     </w:p>
@@ -1339,7 +1338,6 @@
         <w:pStyle w:val="Heading3"/>
       </w:pPr>
       <w:r>
-        <w:lastRenderedPageBreak/>
         <w:t>== A</w:t>
       </w:r>
       <w:r>
@@ -1916,15 +1914,7 @@
           <w:rFonts w:ascii="Calibri" w:hAnsi="Calibri"/>
           <w:lang w:val="en-GB"/>
         </w:rPr>
-        <w:t xml:space="preserve">A new major version of JAWS has just released, and it is well worth the upgrade. From brand-new features like Smart glance to help you navigate the internet, to a </w:t>
-      </w:r>
-      <w:r>
-        <w:rPr>
-          <w:rFonts w:ascii="Calibri" w:hAnsi="Calibri"/>
-          <w:lang w:val="en-GB"/>
-        </w:rPr>
-        <w:lastRenderedPageBreak/>
-        <w:t>whole array of bug fixes and enhancements, there is surely something for everyone to benefit from in this update.</w:t>
+        <w:t>A new major version of JAWS has just released, and it is well worth the upgrade. From brand-new features like Smart glance to help you navigate the internet, to a whole array of bug fixes and enhancements, there is surely something for everyone to benefit from in this update.</w:t>
       </w:r>
     </w:p>
     <w:p>
@@ -3657,7 +3647,6 @@
         <w:rPr>
           <w:rFonts w:ascii="Calibri" w:hAnsi="Calibri"/>
         </w:rPr>
-        <w:lastRenderedPageBreak/>
         <w:t>2c</w:t>
       </w:r>
       <w:r>
@@ -4314,7 +4303,6 @@
           <w:color w:val="666666"/>
           <w:lang w:val="en-GB" w:eastAsia="en-GB"/>
         </w:rPr>
-        <w:lastRenderedPageBreak/>
         <w:t xml:space="preserve">Pour and </w:t>
       </w:r>
       <w:proofErr w:type="spellStart"/>
@@ -4802,7 +4790,6 @@
         <w:rPr>
           <w:rFonts w:ascii="Calibri" w:hAnsi="Calibri"/>
         </w:rPr>
-        <w:lastRenderedPageBreak/>
         <w:t>You can also add it to a new language profile with similar steps.</w:t>
       </w:r>
     </w:p>
@@ -6585,7 +6572,6 @@
         <w:rPr>
           <w:rFonts w:ascii="Calibri" w:hAnsi="Calibri"/>
         </w:rPr>
-        <w:lastRenderedPageBreak/>
         <w:t>== How AirTags can help you find your things</w:t>
       </w:r>
     </w:p>
@@ -7061,7 +7047,6 @@
         <w:rPr>
           <w:rFonts w:ascii="Calibri" w:hAnsi="Calibri"/>
         </w:rPr>
-        <w:lastRenderedPageBreak/>
         <w:t>Close</w:t>
       </w:r>
       <w:r>
@@ -7591,7 +7576,6 @@
         <w:rPr>
           <w:rFonts w:asciiTheme="majorHAnsi" w:hAnsiTheme="majorHAnsi" w:cstheme="majorHAnsi"/>
         </w:rPr>
-        <w:lastRenderedPageBreak/>
         <w:t xml:space="preserve">Have you forgotten your long, complicated home Wi-Fi password yet again? With iOS 16 you no longer need to find a safe and secure place to put a braille or electronic copy, you can just view it right in the Settings app. The feature is </w:t>
       </w:r>
       <w:r>
@@ -8212,7 +8196,6 @@
         <w:rPr>
           <w:rFonts w:asciiTheme="majorHAnsi" w:hAnsiTheme="majorHAnsi" w:cstheme="majorHAnsi"/>
         </w:rPr>
-        <w:lastRenderedPageBreak/>
         <w:t>There are also several other extremely helpful email groups for users of specific pieces of assistive technology and more general ones too, more information to come in the next issue!</w:t>
       </w:r>
     </w:p>
@@ -9463,7 +9446,6 @@
         <w:rPr>
           <w:rFonts w:cstheme="majorHAnsi"/>
         </w:rPr>
-        <w:lastRenderedPageBreak/>
         <w:t>== Escape Room</w:t>
       </w:r>
     </w:p>
@@ -9998,7 +9980,6 @@
           <w:sz w:val="24"/>
           <w:szCs w:val="24"/>
         </w:rPr>
-        <w:lastRenderedPageBreak/>
         <w:t xml:space="preserve">So, what’s coming up over the next month or two?  We have had a look, so you don’t have to!  </w:t>
       </w:r>
     </w:p>
@@ -10525,7 +10506,6 @@
         <w:rPr>
           <w:rFonts w:asciiTheme="majorHAnsi" w:hAnsiTheme="majorHAnsi" w:cstheme="majorHAnsi"/>
         </w:rPr>
-        <w:lastRenderedPageBreak/>
         <w:t xml:space="preserve">You can find past recordings of their podcast on their website, or via any podcast supplier, or on the following link: </w:t>
       </w:r>
       <w:hyperlink r:id="rId48" w:history="1">
@@ -11550,14 +11530,7 @@
         <w:rPr>
           <w:rFonts w:asciiTheme="majorHAnsi" w:hAnsiTheme="majorHAnsi" w:cstheme="majorHAnsi"/>
         </w:rPr>
-        <w:t xml:space="preserve">The Vista Center for the Blind and Visually Impaired (based in Silicon Valley) have organised this twice now, with the latest version taking place on 7-8 December 2022.  </w:t>
-      </w:r>
-      <w:r>
-        <w:rPr>
-          <w:rFonts w:asciiTheme="majorHAnsi" w:hAnsiTheme="majorHAnsi" w:cstheme="majorHAnsi"/>
-        </w:rPr>
-        <w:lastRenderedPageBreak/>
-        <w:t xml:space="preserve">They get the best, most </w:t>
+        <w:t xml:space="preserve">The Vista Center for the Blind and Visually Impaired (based in Silicon Valley) have organised this twice now, with the latest version taking place on 7-8 December 2022.  They get the best, most </w:t>
       </w:r>
       <w:proofErr w:type="gramStart"/>
       <w:r>
@@ -12072,7 +12045,6 @@
         <w:rPr>
           <w:rFonts w:asciiTheme="majorHAnsi" w:hAnsiTheme="majorHAnsi" w:cstheme="majorHAnsi"/>
         </w:rPr>
-        <w:lastRenderedPageBreak/>
         <w:t xml:space="preserve">Vocal Eyes has a mission to: ‘Bring theatre, museums, galleries and heritage sites to life for blind and visually impaired people.’  </w:t>
       </w:r>
     </w:p>
@@ -12302,15 +12274,7 @@
             <w:rFonts w:asciiTheme="majorHAnsi" w:eastAsia="Times New Roman" w:hAnsiTheme="majorHAnsi" w:cstheme="majorHAnsi"/>
             <w:lang w:val="en-GB" w:eastAsia="en-GB"/>
           </w:rPr>
-          <w:t>https://www.qac.ac.uk/exhibiti</w:t>
-        </w:r>
-        <w:r>
-          <w:rPr>
-            <w:rStyle w:val="Hyperlink"/>
-            <w:rFonts w:asciiTheme="majorHAnsi" w:eastAsia="Times New Roman" w:hAnsiTheme="majorHAnsi" w:cstheme="majorHAnsi"/>
-            <w:lang w:val="en-GB" w:eastAsia="en-GB"/>
-          </w:rPr>
-          <w:t>ons/sight-village-central--2023-new-venue/1.htm</w:t>
+          <w:t>https://www.qac.ac.uk/exhibitions/sight-village-central--2023-new-venue/1.htm</w:t>
         </w:r>
       </w:hyperlink>
     </w:p>
@@ -12696,7 +12660,6 @@
         <w:rPr>
           <w:rFonts w:asciiTheme="majorHAnsi" w:hAnsiTheme="majorHAnsi" w:cstheme="majorHAnsi"/>
         </w:rPr>
-        <w:lastRenderedPageBreak/>
         <w:t>Saturday Café</w:t>
       </w:r>
     </w:p>
@@ -12919,84 +12882,525 @@
     </w:p>
     <w:p>
       <w:pPr>
-        <w:rPr>
-          <w:rFonts w:asciiTheme="majorHAnsi" w:hAnsiTheme="majorHAnsi" w:cstheme="majorHAnsi"/>
-        </w:rPr>
-      </w:pPr>
-      <w:r>
-        <w:rPr>
-          <w:rFonts w:asciiTheme="majorHAnsi" w:hAnsiTheme="majorHAnsi" w:cstheme="majorHAnsi"/>
-        </w:rPr>
-        <w:t>Copies of this issue from the 26</w:t>
-      </w:r>
-      <w:r>
-        <w:rPr>
-          <w:rFonts w:asciiTheme="majorHAnsi" w:hAnsiTheme="majorHAnsi" w:cstheme="majorHAnsi"/>
-          <w:vertAlign w:val="superscript"/>
-        </w:rPr>
-        <w:t>th</w:t>
-      </w:r>
-      <w:r>
-        <w:rPr>
-          <w:rFonts w:asciiTheme="majorHAnsi" w:hAnsiTheme="majorHAnsi" w:cstheme="majorHAnsi"/>
-        </w:rPr>
-        <w:t xml:space="preserve"> of December onwards will contain this section.</w:t>
-      </w:r>
-    </w:p>
-    <w:p>
-      <w:pPr>
-        <w:rPr>
-          <w:rFonts w:asciiTheme="majorHAnsi" w:hAnsiTheme="majorHAnsi" w:cstheme="majorHAnsi"/>
-        </w:rPr>
-      </w:pPr>
-      <w:r>
-        <w:rPr>
-          <w:rFonts w:asciiTheme="majorHAnsi" w:hAnsiTheme="majorHAnsi" w:cstheme="majorHAnsi"/>
-        </w:rPr>
-        <w:t>If you are reading this after Boxing Day, simply visit our Issues archive (</w:t>
+        <w:pStyle w:val="Heading3"/>
+        <w:rPr>
+          <w:rFonts w:eastAsia="Times New Roman"/>
+        </w:rPr>
+      </w:pPr>
+      <w:r>
+        <w:rPr>
+          <w:rFonts w:eastAsia="Times New Roman"/>
+        </w:rPr>
+        <w:t xml:space="preserve">== </w:t>
+      </w:r>
+      <w:r>
+        <w:rPr>
+          <w:rFonts w:eastAsia="Times New Roman"/>
+        </w:rPr>
+        <w:t xml:space="preserve">Cinnamon and Apple Christmas </w:t>
+      </w:r>
+      <w:r>
+        <w:t>Decorations</w:t>
+      </w:r>
+      <w:r>
+        <w:rPr>
+          <w:rFonts w:eastAsia="Times New Roman"/>
+        </w:rPr>
+        <w:t xml:space="preserve"> with Braille</w:t>
+      </w:r>
+    </w:p>
+    <w:p/>
+    <w:p>
+      <w:pPr>
+        <w:pStyle w:val="Heading4"/>
+        <w:rPr>
+          <w:rFonts w:eastAsia="Times New Roman"/>
+        </w:rPr>
+      </w:pPr>
+      <w:r>
+        <w:t>W</w:t>
+      </w:r>
+      <w:r>
+        <w:rPr>
+          <w:rStyle w:val="Heading4Char"/>
+        </w:rPr>
+        <w:t>hat You’ll Need:</w:t>
+      </w:r>
+    </w:p>
+    <w:p>
+      <w:pPr>
+        <w:numPr>
+          <w:ilvl w:val="0"/>
+          <w:numId w:val="31"/>
+        </w:numPr>
+        <w:ind w:left="300"/>
+        <w:textAlignment w:val="baseline"/>
+        <w:rPr>
+          <w:rFonts w:ascii="Arial" w:eastAsia="Times New Roman" w:hAnsi="Arial" w:cs="Arial"/>
+        </w:rPr>
+      </w:pPr>
+      <w:r>
+        <w:rPr>
+          <w:rFonts w:ascii="Arial" w:eastAsia="Times New Roman" w:hAnsi="Arial" w:cs="Arial"/>
+        </w:rPr>
+        <w:t xml:space="preserve">225ml or 1 small mug of applesauce (smooth, </w:t>
+      </w:r>
+      <w:proofErr w:type="spellStart"/>
+      <w:r>
+        <w:rPr>
+          <w:rFonts w:ascii="Arial" w:eastAsia="Times New Roman" w:hAnsi="Arial" w:cs="Arial"/>
+        </w:rPr>
+        <w:t>babyfood</w:t>
+      </w:r>
+      <w:proofErr w:type="spellEnd"/>
+      <w:r>
+        <w:rPr>
+          <w:rFonts w:ascii="Arial" w:eastAsia="Times New Roman" w:hAnsi="Arial" w:cs="Arial"/>
+        </w:rPr>
+        <w:t xml:space="preserve"> is good!)</w:t>
+      </w:r>
+    </w:p>
+    <w:p>
+      <w:pPr>
+        <w:numPr>
+          <w:ilvl w:val="0"/>
+          <w:numId w:val="31"/>
+        </w:numPr>
+        <w:ind w:left="300"/>
+        <w:textAlignment w:val="baseline"/>
+        <w:rPr>
+          <w:rFonts w:ascii="Arial" w:eastAsia="Times New Roman" w:hAnsi="Arial" w:cs="Arial"/>
+        </w:rPr>
+      </w:pPr>
+      <w:r>
+        <w:rPr>
+          <w:rFonts w:ascii="Arial" w:eastAsia="Times New Roman" w:hAnsi="Arial" w:cs="Arial"/>
+        </w:rPr>
+        <w:t>115g or 1 small mug of cinnamon</w:t>
+      </w:r>
+    </w:p>
+    <w:p>
+      <w:pPr>
+        <w:ind w:left="300"/>
+        <w:textAlignment w:val="baseline"/>
+        <w:rPr>
+          <w:rFonts w:ascii="Arial" w:eastAsia="Times New Roman" w:hAnsi="Arial" w:cs="Arial"/>
+        </w:rPr>
+      </w:pPr>
+      <w:r>
+        <w:rPr>
+          <w:rFonts w:ascii="Arial" w:eastAsia="Times New Roman" w:hAnsi="Arial" w:cs="Arial"/>
+        </w:rPr>
+        <w:t>Cinnamon can be expensive but we have found you can get it for a good price in big packs from Flying tiger (</w:t>
       </w:r>
       <w:hyperlink r:id="rId69" w:history="1">
         <w:r>
           <w:rPr>
             <w:rStyle w:val="Hyperlink"/>
-            <w:rFonts w:asciiTheme="majorHAnsi" w:hAnsiTheme="majorHAnsi" w:cstheme="majorHAnsi"/>
+            <w:rFonts w:ascii="Arial" w:eastAsia="Times New Roman" w:hAnsi="Arial" w:cs="Arial"/>
           </w:rPr>
-          <w:t>https://tactiletimes.org/issues</w:t>
+          <w:t>https://flyingtiger.com/products/ground-cinnamon-3000840?_gl=1*v5khov*_up*MQ..*_ga*MTY2NzgyNzMyOS4xNjcxNzkyMDY3*_ga_6C7F3V1WH3*MTY3MTc5MjA2Ni4xLjAuMTY3MTc5MjA2Ni4wLjAuMA</w:t>
         </w:r>
       </w:hyperlink>
       <w:r>
         <w:rPr>
-          <w:rFonts w:asciiTheme="majorHAnsi" w:hAnsiTheme="majorHAnsi" w:cstheme="majorHAnsi"/>
-        </w:rPr>
-        <w:t>) to obtain a copy with the Craft section included.</w:t>
-      </w:r>
-    </w:p>
-    <w:p>
-      <w:pPr>
-        <w:rPr>
-          <w:rFonts w:asciiTheme="majorHAnsi" w:hAnsiTheme="majorHAnsi" w:cstheme="majorHAnsi"/>
-        </w:rPr>
-      </w:pPr>
-      <w:r>
-        <w:rPr>
-          <w:rFonts w:asciiTheme="majorHAnsi" w:hAnsiTheme="majorHAnsi" w:cstheme="majorHAnsi"/>
-        </w:rPr>
-        <w:t xml:space="preserve">In the meantime, why not learn how to draw some stars on your brailler behind door 16 of our </w:t>
-      </w:r>
-      <w:hyperlink r:id="rId70" w:history="1">
-        <w:r>
-          <w:rPr>
-            <w:rStyle w:val="Hyperlink"/>
-            <w:rFonts w:asciiTheme="majorHAnsi" w:hAnsiTheme="majorHAnsi" w:cstheme="majorHAnsi"/>
-          </w:rPr>
-          <w:t>advent calendar</w:t>
-        </w:r>
-      </w:hyperlink>
-      <w:r>
-        <w:rPr>
-          <w:rFonts w:asciiTheme="majorHAnsi" w:hAnsiTheme="majorHAnsi" w:cstheme="majorHAnsi"/>
-        </w:rPr>
-        <w:t>?</w:t>
+          <w:rFonts w:ascii="Arial" w:eastAsia="Times New Roman" w:hAnsi="Arial" w:cs="Arial"/>
+        </w:rPr>
+        <w:t xml:space="preserve"> )</w:t>
+      </w:r>
+    </w:p>
+    <w:p>
+      <w:pPr>
+        <w:numPr>
+          <w:ilvl w:val="0"/>
+          <w:numId w:val="31"/>
+        </w:numPr>
+        <w:ind w:left="300"/>
+        <w:textAlignment w:val="baseline"/>
+        <w:rPr>
+          <w:rFonts w:ascii="Arial" w:eastAsia="Times New Roman" w:hAnsi="Arial" w:cs="Arial"/>
+        </w:rPr>
+      </w:pPr>
+      <w:r>
+        <w:rPr>
+          <w:rFonts w:ascii="Arial" w:eastAsia="Times New Roman" w:hAnsi="Arial" w:cs="Arial"/>
+        </w:rPr>
+        <w:t>cookie cutters</w:t>
+      </w:r>
+    </w:p>
+    <w:p>
+      <w:pPr>
+        <w:numPr>
+          <w:ilvl w:val="0"/>
+          <w:numId w:val="31"/>
+        </w:numPr>
+        <w:ind w:left="300"/>
+        <w:textAlignment w:val="baseline"/>
+        <w:rPr>
+          <w:rFonts w:ascii="Arial" w:eastAsia="Times New Roman" w:hAnsi="Arial" w:cs="Arial"/>
+        </w:rPr>
+      </w:pPr>
+      <w:r>
+        <w:rPr>
+          <w:rFonts w:ascii="Arial" w:eastAsia="Times New Roman" w:hAnsi="Arial" w:cs="Arial"/>
+        </w:rPr>
+        <w:t>drinking straw</w:t>
+      </w:r>
+    </w:p>
+    <w:p>
+      <w:pPr>
+        <w:numPr>
+          <w:ilvl w:val="0"/>
+          <w:numId w:val="31"/>
+        </w:numPr>
+        <w:ind w:left="300"/>
+        <w:textAlignment w:val="baseline"/>
+        <w:rPr>
+          <w:rFonts w:ascii="Arial" w:eastAsia="Times New Roman" w:hAnsi="Arial" w:cs="Arial"/>
+        </w:rPr>
+      </w:pPr>
+      <w:r>
+        <w:rPr>
+          <w:rFonts w:ascii="Arial" w:eastAsia="Times New Roman" w:hAnsi="Arial" w:cs="Arial"/>
+        </w:rPr>
+        <w:t>toothpick</w:t>
+      </w:r>
+    </w:p>
+    <w:p>
+      <w:pPr>
+        <w:numPr>
+          <w:ilvl w:val="0"/>
+          <w:numId w:val="31"/>
+        </w:numPr>
+        <w:ind w:left="300"/>
+        <w:textAlignment w:val="baseline"/>
+        <w:rPr>
+          <w:rFonts w:ascii="Arial" w:eastAsia="Times New Roman" w:hAnsi="Arial" w:cs="Arial"/>
+        </w:rPr>
+      </w:pPr>
+      <w:r>
+        <w:rPr>
+          <w:rFonts w:ascii="Arial" w:eastAsia="Times New Roman" w:hAnsi="Arial" w:cs="Arial"/>
+        </w:rPr>
+        <w:t>whole cloves or decorating edible silver balls</w:t>
+      </w:r>
+    </w:p>
+    <w:p>
+      <w:pPr>
+        <w:numPr>
+          <w:ilvl w:val="0"/>
+          <w:numId w:val="31"/>
+        </w:numPr>
+        <w:ind w:left="300"/>
+        <w:textAlignment w:val="baseline"/>
+        <w:rPr>
+          <w:rFonts w:ascii="Arial" w:eastAsia="Times New Roman" w:hAnsi="Arial" w:cs="Arial"/>
+        </w:rPr>
+      </w:pPr>
+      <w:r>
+        <w:rPr>
+          <w:rFonts w:ascii="Arial" w:eastAsia="Times New Roman" w:hAnsi="Arial" w:cs="Arial"/>
+        </w:rPr>
+        <w:t>thin ribbon or string</w:t>
+      </w:r>
+    </w:p>
+    <w:p>
+      <w:pPr>
+        <w:rPr>
+          <w:rFonts w:ascii="Arial" w:eastAsia="Times New Roman" w:hAnsi="Arial" w:cs="Arial"/>
+        </w:rPr>
+      </w:pPr>
+    </w:p>
+    <w:p>
+      <w:pPr>
+        <w:pStyle w:val="Heading4"/>
+        <w:rPr>
+          <w:rFonts w:ascii="Times New Roman" w:eastAsia="Times New Roman" w:hAnsi="Times New Roman" w:cs="Times New Roman"/>
+        </w:rPr>
+      </w:pPr>
+      <w:r>
+        <w:t>Making Your Cinnamon Apple Ornaments</w:t>
+      </w:r>
+    </w:p>
+    <w:p>
+      <w:pPr>
+        <w:numPr>
+          <w:ilvl w:val="0"/>
+          <w:numId w:val="32"/>
+        </w:numPr>
+        <w:ind w:left="300"/>
+        <w:textAlignment w:val="baseline"/>
+        <w:rPr>
+          <w:rFonts w:ascii="Arial" w:eastAsia="Times New Roman" w:hAnsi="Arial" w:cs="Arial"/>
+          <w:color w:val="111111"/>
+        </w:rPr>
+      </w:pPr>
+      <w:r>
+        <w:rPr>
+          <w:rFonts w:ascii="Arial" w:eastAsia="Times New Roman" w:hAnsi="Arial" w:cs="Arial"/>
+          <w:color w:val="111111"/>
+        </w:rPr>
+        <w:t>Mix the 1 mug of applesauce and the mug of cinnamon in a bowl. You may need to add a bit more cinnamon, depending on the consistency of the applesauce brand you use. If you run out of cinnamon, a little whole wheat flour works well, too.</w:t>
+      </w:r>
+    </w:p>
+    <w:p>
+      <w:pPr>
+        <w:numPr>
+          <w:ilvl w:val="0"/>
+          <w:numId w:val="33"/>
+        </w:numPr>
+        <w:ind w:left="300"/>
+        <w:textAlignment w:val="baseline"/>
+        <w:rPr>
+          <w:rFonts w:ascii="Arial" w:eastAsia="Times New Roman" w:hAnsi="Arial" w:cs="Arial"/>
+          <w:color w:val="111111"/>
+        </w:rPr>
+      </w:pPr>
+      <w:r>
+        <w:rPr>
+          <w:rFonts w:ascii="Arial" w:eastAsia="Times New Roman" w:hAnsi="Arial" w:cs="Arial"/>
+          <w:color w:val="111111"/>
+        </w:rPr>
+        <w:t xml:space="preserve">Combine the applesauce and cinnamon until it is the consistency of cookie dough; not too wet, but not crumbly either. You will have to get your hands in there to really get it all mixed up. </w:t>
+      </w:r>
+    </w:p>
+    <w:p>
+      <w:pPr>
+        <w:numPr>
+          <w:ilvl w:val="0"/>
+          <w:numId w:val="34"/>
+        </w:numPr>
+        <w:ind w:left="300"/>
+        <w:textAlignment w:val="baseline"/>
+        <w:rPr>
+          <w:rFonts w:ascii="Arial" w:eastAsia="Times New Roman" w:hAnsi="Arial" w:cs="Arial"/>
+          <w:color w:val="111111"/>
+        </w:rPr>
+      </w:pPr>
+      <w:r>
+        <w:rPr>
+          <w:rFonts w:ascii="Arial" w:eastAsia="Times New Roman" w:hAnsi="Arial" w:cs="Arial"/>
+          <w:color w:val="111111"/>
+        </w:rPr>
+        <w:t xml:space="preserve">Sprinkle some cinnamon or whole wheat flour on your working surface and lay your dough out for rolling. This dough </w:t>
+      </w:r>
+      <w:proofErr w:type="gramStart"/>
+      <w:r>
+        <w:rPr>
+          <w:rFonts w:ascii="Arial" w:eastAsia="Times New Roman" w:hAnsi="Arial" w:cs="Arial"/>
+          <w:color w:val="111111"/>
+        </w:rPr>
+        <w:t>actually rolls</w:t>
+      </w:r>
+      <w:proofErr w:type="gramEnd"/>
+      <w:r>
+        <w:rPr>
+          <w:rFonts w:ascii="Arial" w:eastAsia="Times New Roman" w:hAnsi="Arial" w:cs="Arial"/>
+          <w:color w:val="111111"/>
+        </w:rPr>
+        <w:t xml:space="preserve"> fairly easily, but you can wrap your rolling pin in parchment paper to reduce stickiness if you wish. </w:t>
+      </w:r>
+    </w:p>
+    <w:p>
+      <w:pPr>
+        <w:numPr>
+          <w:ilvl w:val="0"/>
+          <w:numId w:val="34"/>
+        </w:numPr>
+        <w:ind w:left="300"/>
+        <w:textAlignment w:val="baseline"/>
+        <w:rPr>
+          <w:rFonts w:ascii="Arial" w:eastAsia="Times New Roman" w:hAnsi="Arial" w:cs="Arial"/>
+          <w:color w:val="111111"/>
+        </w:rPr>
+      </w:pPr>
+      <w:r>
+        <w:rPr>
+          <w:rFonts w:ascii="Arial" w:eastAsia="Times New Roman" w:hAnsi="Arial" w:cs="Arial"/>
+          <w:color w:val="111111"/>
+        </w:rPr>
+        <w:t>Roll to the dough out to about half a cm thickness</w:t>
+      </w:r>
+    </w:p>
+    <w:p>
+      <w:pPr>
+        <w:numPr>
+          <w:ilvl w:val="0"/>
+          <w:numId w:val="35"/>
+        </w:numPr>
+        <w:ind w:left="300"/>
+        <w:textAlignment w:val="baseline"/>
+        <w:rPr>
+          <w:rFonts w:ascii="Arial" w:eastAsia="Times New Roman" w:hAnsi="Arial" w:cs="Arial"/>
+          <w:color w:val="111111"/>
+        </w:rPr>
+      </w:pPr>
+      <w:r>
+        <w:rPr>
+          <w:rFonts w:ascii="Arial" w:eastAsia="Times New Roman" w:hAnsi="Arial" w:cs="Arial"/>
+          <w:color w:val="111111"/>
+        </w:rPr>
+        <w:t xml:space="preserve">Use cookie cutters to cut out your ornaments (we love star shapes here!) and lay them on a parchment lined baking tray. </w:t>
+      </w:r>
+    </w:p>
+    <w:p>
+      <w:pPr>
+        <w:numPr>
+          <w:ilvl w:val="0"/>
+          <w:numId w:val="35"/>
+        </w:numPr>
+        <w:ind w:left="300"/>
+        <w:textAlignment w:val="baseline"/>
+        <w:rPr>
+          <w:rFonts w:ascii="Arial" w:eastAsia="Times New Roman" w:hAnsi="Arial" w:cs="Arial"/>
+          <w:color w:val="111111"/>
+        </w:rPr>
+      </w:pPr>
+      <w:r>
+        <w:rPr>
+          <w:rFonts w:ascii="Arial" w:eastAsia="Times New Roman" w:hAnsi="Arial" w:cs="Arial"/>
+          <w:color w:val="111111"/>
+        </w:rPr>
+        <w:t xml:space="preserve">Once all your ornaments are on the cookie sheet, use a straw to make holes in the top of each ornament. </w:t>
+      </w:r>
+    </w:p>
+    <w:p>
+      <w:pPr>
+        <w:numPr>
+          <w:ilvl w:val="0"/>
+          <w:numId w:val="36"/>
+        </w:numPr>
+        <w:ind w:left="300"/>
+        <w:textAlignment w:val="baseline"/>
+        <w:rPr>
+          <w:rFonts w:ascii="Arial" w:eastAsia="Times New Roman" w:hAnsi="Arial" w:cs="Arial"/>
+          <w:color w:val="111111"/>
+        </w:rPr>
+      </w:pPr>
+      <w:r>
+        <w:rPr>
+          <w:rFonts w:ascii="Arial" w:eastAsia="Times New Roman" w:hAnsi="Arial" w:cs="Arial"/>
+          <w:color w:val="111111"/>
+        </w:rPr>
+        <w:t xml:space="preserve">Then if adding braille, use a toothpick to make little 6-dot braille cells on each ornament so that you can place cloves there to make braille letters. </w:t>
+      </w:r>
+    </w:p>
+    <w:p>
+      <w:pPr>
+        <w:numPr>
+          <w:ilvl w:val="0"/>
+          <w:numId w:val="36"/>
+        </w:numPr>
+        <w:ind w:left="300"/>
+        <w:textAlignment w:val="baseline"/>
+        <w:rPr>
+          <w:rFonts w:ascii="Arial" w:eastAsia="Times New Roman" w:hAnsi="Arial" w:cs="Arial"/>
+          <w:color w:val="111111"/>
+        </w:rPr>
+      </w:pPr>
+      <w:r>
+        <w:rPr>
+          <w:rFonts w:ascii="Arial" w:eastAsia="Times New Roman" w:hAnsi="Arial" w:cs="Arial"/>
+          <w:color w:val="111111"/>
+        </w:rPr>
+        <w:t>Make your letters using cloves or edible silver balls. You will have to trim the ends off your cloves to make them fit</w:t>
+      </w:r>
+    </w:p>
+    <w:p>
+      <w:pPr>
+        <w:numPr>
+          <w:ilvl w:val="0"/>
+          <w:numId w:val="36"/>
+        </w:numPr>
+        <w:ind w:left="300"/>
+        <w:textAlignment w:val="baseline"/>
+        <w:rPr>
+          <w:rFonts w:ascii="Arial" w:eastAsia="Times New Roman" w:hAnsi="Arial" w:cs="Arial"/>
+          <w:color w:val="111111"/>
+        </w:rPr>
+      </w:pPr>
+      <w:r>
+        <w:rPr>
+          <w:rFonts w:ascii="Arial" w:eastAsia="Times New Roman" w:hAnsi="Arial" w:cs="Arial"/>
+        </w:rPr>
+        <w:t xml:space="preserve">You can just leave your ornaments out to dry for 24 to 48 hours, which we would recommend if you </w:t>
+      </w:r>
+      <w:proofErr w:type="gramStart"/>
+      <w:r>
+        <w:rPr>
+          <w:rFonts w:ascii="Arial" w:eastAsia="Times New Roman" w:hAnsi="Arial" w:cs="Arial"/>
+        </w:rPr>
+        <w:t>use</w:t>
+      </w:r>
+      <w:proofErr w:type="gramEnd"/>
+      <w:r>
+        <w:rPr>
+          <w:rFonts w:ascii="Arial" w:eastAsia="Times New Roman" w:hAnsi="Arial" w:cs="Arial"/>
+        </w:rPr>
+        <w:t xml:space="preserve"> the silver balls to decorate. But you can also bake them at 200° for 1 hour.  The ornaments do seem to be a bit stronger after baking.</w:t>
+      </w:r>
+    </w:p>
+    <w:p>
+      <w:pPr>
+        <w:numPr>
+          <w:ilvl w:val="0"/>
+          <w:numId w:val="36"/>
+        </w:numPr>
+        <w:ind w:left="300"/>
+        <w:textAlignment w:val="baseline"/>
+        <w:rPr>
+          <w:rFonts w:ascii="Arial" w:eastAsia="Times New Roman" w:hAnsi="Arial" w:cs="Arial"/>
+          <w:color w:val="111111"/>
+        </w:rPr>
+      </w:pPr>
+      <w:r>
+        <w:rPr>
+          <w:rFonts w:ascii="Arial" w:eastAsia="Times New Roman" w:hAnsi="Arial" w:cs="Arial"/>
+          <w:color w:val="111111"/>
+        </w:rPr>
+        <w:t xml:space="preserve">Let your ornaments cool, then string them with pretty ribbons or string. </w:t>
+      </w:r>
+    </w:p>
+    <w:p>
+      <w:pPr>
+        <w:numPr>
+          <w:ilvl w:val="0"/>
+          <w:numId w:val="36"/>
+        </w:numPr>
+        <w:ind w:left="300"/>
+        <w:textAlignment w:val="baseline"/>
+        <w:rPr>
+          <w:rFonts w:ascii="Arial" w:eastAsia="Times New Roman" w:hAnsi="Arial" w:cs="Arial"/>
+          <w:color w:val="111111"/>
+        </w:rPr>
+      </w:pPr>
+      <w:r>
+        <w:rPr>
+          <w:rFonts w:ascii="Arial" w:eastAsia="Times New Roman" w:hAnsi="Arial" w:cs="Arial"/>
+          <w:color w:val="111111"/>
+        </w:rPr>
+        <w:t>Hang them on your tree or around the house, they will smell gorgeous!</w:t>
+      </w:r>
+    </w:p>
+    <w:p>
+      <w:pPr>
+        <w:numPr>
+          <w:ilvl w:val="0"/>
+          <w:numId w:val="36"/>
+        </w:numPr>
+        <w:ind w:left="300"/>
+        <w:textAlignment w:val="baseline"/>
+        <w:rPr>
+          <w:rFonts w:ascii="Arial" w:eastAsia="Times New Roman" w:hAnsi="Arial" w:cs="Arial"/>
+          <w:color w:val="111111"/>
+        </w:rPr>
+      </w:pPr>
+      <w:r>
+        <w:rPr>
+          <w:rFonts w:ascii="Arial" w:eastAsia="Times New Roman" w:hAnsi="Arial" w:cs="Arial"/>
+          <w:color w:val="111111"/>
+        </w:rPr>
+        <w:t xml:space="preserve">The cloves work well for the braille because they smell nice, they are very tactile and they handle the baking without melting… but they aren’t very high contrast, the silver balls are a better contrast so just choose whatever you prefer. </w:t>
       </w:r>
     </w:p>
     <w:p>
@@ -13135,7 +13539,7 @@
         </w:rPr>
         <w:t xml:space="preserve">Email: </w:t>
       </w:r>
-      <w:hyperlink r:id="rId71" w:history="1">
+      <w:hyperlink r:id="rId70" w:history="1">
         <w:r>
           <w:rPr>
             <w:rStyle w:val="Hyperlink"/>
@@ -13157,7 +13561,7 @@
         </w:rPr>
         <w:t xml:space="preserve">Website: </w:t>
       </w:r>
-      <w:hyperlink r:id="rId72" w:history="1">
+      <w:hyperlink r:id="rId71" w:history="1">
         <w:r>
           <w:rPr>
             <w:rStyle w:val="Hyperlink"/>
@@ -13288,7 +13692,6 @@
         <w:rPr>
           <w:rFonts w:cstheme="majorHAnsi"/>
         </w:rPr>
-        <w:lastRenderedPageBreak/>
         <w:t>Copyright notice</w:t>
       </w:r>
     </w:p>
@@ -14308,6 +14711,155 @@
     </w:lvl>
   </w:abstractNum>
   <w:abstractNum w:abstractNumId="8" w15:restartNumberingAfterBreak="0">
+    <w:nsid w:val="335323FF"/>
+    <w:multiLevelType w:val="multilevel"/>
+    <w:tmpl w:val="3622262A"/>
+    <w:lvl w:ilvl="0">
+      <w:start w:val="1"/>
+      <w:numFmt w:val="bullet"/>
+      <w:lvlText w:val=""/>
+      <w:lvlJc w:val="left"/>
+      <w:pPr>
+        <w:tabs>
+          <w:tab w:val="num" w:pos="720"/>
+        </w:tabs>
+        <w:ind w:left="720" w:hanging="360"/>
+      </w:pPr>
+      <w:rPr>
+        <w:rFonts w:ascii="Symbol" w:hAnsi="Symbol" w:hint="default"/>
+        <w:sz w:val="20"/>
+      </w:rPr>
+    </w:lvl>
+    <w:lvl w:ilvl="1">
+      <w:start w:val="1"/>
+      <w:numFmt w:val="bullet"/>
+      <w:lvlText w:val=""/>
+      <w:lvlJc w:val="left"/>
+      <w:pPr>
+        <w:tabs>
+          <w:tab w:val="num" w:pos="1440"/>
+        </w:tabs>
+        <w:ind w:left="1440" w:hanging="360"/>
+      </w:pPr>
+      <w:rPr>
+        <w:rFonts w:ascii="Symbol" w:hAnsi="Symbol" w:hint="default"/>
+        <w:sz w:val="20"/>
+      </w:rPr>
+    </w:lvl>
+    <w:lvl w:ilvl="2">
+      <w:start w:val="1"/>
+      <w:numFmt w:val="bullet"/>
+      <w:lvlText w:val=""/>
+      <w:lvlJc w:val="left"/>
+      <w:pPr>
+        <w:tabs>
+          <w:tab w:val="num" w:pos="2160"/>
+        </w:tabs>
+        <w:ind w:left="2160" w:hanging="360"/>
+      </w:pPr>
+      <w:rPr>
+        <w:rFonts w:ascii="Symbol" w:hAnsi="Symbol" w:hint="default"/>
+        <w:sz w:val="20"/>
+      </w:rPr>
+    </w:lvl>
+    <w:lvl w:ilvl="3">
+      <w:start w:val="1"/>
+      <w:numFmt w:val="bullet"/>
+      <w:lvlText w:val=""/>
+      <w:lvlJc w:val="left"/>
+      <w:pPr>
+        <w:tabs>
+          <w:tab w:val="num" w:pos="2880"/>
+        </w:tabs>
+        <w:ind w:left="2880" w:hanging="360"/>
+      </w:pPr>
+      <w:rPr>
+        <w:rFonts w:ascii="Symbol" w:hAnsi="Symbol" w:hint="default"/>
+        <w:sz w:val="20"/>
+      </w:rPr>
+    </w:lvl>
+    <w:lvl w:ilvl="4">
+      <w:start w:val="1"/>
+      <w:numFmt w:val="bullet"/>
+      <w:lvlText w:val=""/>
+      <w:lvlJc w:val="left"/>
+      <w:pPr>
+        <w:tabs>
+          <w:tab w:val="num" w:pos="3600"/>
+        </w:tabs>
+        <w:ind w:left="3600" w:hanging="360"/>
+      </w:pPr>
+      <w:rPr>
+        <w:rFonts w:ascii="Symbol" w:hAnsi="Symbol" w:hint="default"/>
+        <w:sz w:val="20"/>
+      </w:rPr>
+    </w:lvl>
+    <w:lvl w:ilvl="5">
+      <w:start w:val="1"/>
+      <w:numFmt w:val="bullet"/>
+      <w:lvlText w:val=""/>
+      <w:lvlJc w:val="left"/>
+      <w:pPr>
+        <w:tabs>
+          <w:tab w:val="num" w:pos="4320"/>
+        </w:tabs>
+        <w:ind w:left="4320" w:hanging="360"/>
+      </w:pPr>
+      <w:rPr>
+        <w:rFonts w:ascii="Symbol" w:hAnsi="Symbol" w:hint="default"/>
+        <w:sz w:val="20"/>
+      </w:rPr>
+    </w:lvl>
+    <w:lvl w:ilvl="6">
+      <w:start w:val="1"/>
+      <w:numFmt w:val="bullet"/>
+      <w:lvlText w:val=""/>
+      <w:lvlJc w:val="left"/>
+      <w:pPr>
+        <w:tabs>
+          <w:tab w:val="num" w:pos="5040"/>
+        </w:tabs>
+        <w:ind w:left="5040" w:hanging="360"/>
+      </w:pPr>
+      <w:rPr>
+        <w:rFonts w:ascii="Symbol" w:hAnsi="Symbol" w:hint="default"/>
+        <w:sz w:val="20"/>
+      </w:rPr>
+    </w:lvl>
+    <w:lvl w:ilvl="7">
+      <w:start w:val="1"/>
+      <w:numFmt w:val="bullet"/>
+      <w:lvlText w:val=""/>
+      <w:lvlJc w:val="left"/>
+      <w:pPr>
+        <w:tabs>
+          <w:tab w:val="num" w:pos="5760"/>
+        </w:tabs>
+        <w:ind w:left="5760" w:hanging="360"/>
+      </w:pPr>
+      <w:rPr>
+        <w:rFonts w:ascii="Symbol" w:hAnsi="Symbol" w:hint="default"/>
+        <w:sz w:val="20"/>
+      </w:rPr>
+    </w:lvl>
+    <w:lvl w:ilvl="8">
+      <w:start w:val="1"/>
+      <w:numFmt w:val="bullet"/>
+      <w:lvlText w:val=""/>
+      <w:lvlJc w:val="left"/>
+      <w:pPr>
+        <w:tabs>
+          <w:tab w:val="num" w:pos="6480"/>
+        </w:tabs>
+        <w:ind w:left="6480" w:hanging="360"/>
+      </w:pPr>
+      <w:rPr>
+        <w:rFonts w:ascii="Symbol" w:hAnsi="Symbol" w:hint="default"/>
+        <w:sz w:val="20"/>
+      </w:rPr>
+    </w:lvl>
+  </w:abstractNum>
+  <w:abstractNum w:abstractNumId="9" w15:restartNumberingAfterBreak="0">
     <w:nsid w:val="346D65D3"/>
     <w:multiLevelType w:val="hybridMultilevel"/>
     <w:tmpl w:val="CE7E37FC"/>
@@ -14419,7 +14971,7 @@
       </w:rPr>
     </w:lvl>
   </w:abstractNum>
-  <w:abstractNum w:abstractNumId="9" w15:restartNumberingAfterBreak="0">
+  <w:abstractNum w:abstractNumId="10" w15:restartNumberingAfterBreak="0">
     <w:nsid w:val="370F66D6"/>
     <w:multiLevelType w:val="hybridMultilevel"/>
     <w:tmpl w:val="836C3698"/>
@@ -14532,7 +15084,7 @@
       </w:rPr>
     </w:lvl>
   </w:abstractNum>
-  <w:abstractNum w:abstractNumId="10" w15:restartNumberingAfterBreak="0">
+  <w:abstractNum w:abstractNumId="11" w15:restartNumberingAfterBreak="0">
     <w:nsid w:val="3A92297C"/>
     <w:multiLevelType w:val="hybridMultilevel"/>
     <w:tmpl w:val="6C3A8D8A"/>
@@ -14621,7 +15173,156 @@
       </w:pPr>
     </w:lvl>
   </w:abstractNum>
-  <w:abstractNum w:abstractNumId="11" w15:restartNumberingAfterBreak="0">
+  <w:abstractNum w:abstractNumId="12" w15:restartNumberingAfterBreak="0">
+    <w:nsid w:val="3B1C734F"/>
+    <w:multiLevelType w:val="multilevel"/>
+    <w:tmpl w:val="FA543234"/>
+    <w:lvl w:ilvl="0">
+      <w:start w:val="1"/>
+      <w:numFmt w:val="bullet"/>
+      <w:lvlText w:val=""/>
+      <w:lvlJc w:val="left"/>
+      <w:pPr>
+        <w:tabs>
+          <w:tab w:val="num" w:pos="720"/>
+        </w:tabs>
+        <w:ind w:left="720" w:hanging="360"/>
+      </w:pPr>
+      <w:rPr>
+        <w:rFonts w:ascii="Symbol" w:hAnsi="Symbol" w:hint="default"/>
+        <w:sz w:val="20"/>
+      </w:rPr>
+    </w:lvl>
+    <w:lvl w:ilvl="1">
+      <w:start w:val="1"/>
+      <w:numFmt w:val="bullet"/>
+      <w:lvlText w:val=""/>
+      <w:lvlJc w:val="left"/>
+      <w:pPr>
+        <w:tabs>
+          <w:tab w:val="num" w:pos="1440"/>
+        </w:tabs>
+        <w:ind w:left="1440" w:hanging="360"/>
+      </w:pPr>
+      <w:rPr>
+        <w:rFonts w:ascii="Symbol" w:hAnsi="Symbol" w:hint="default"/>
+        <w:sz w:val="20"/>
+      </w:rPr>
+    </w:lvl>
+    <w:lvl w:ilvl="2">
+      <w:start w:val="1"/>
+      <w:numFmt w:val="bullet"/>
+      <w:lvlText w:val=""/>
+      <w:lvlJc w:val="left"/>
+      <w:pPr>
+        <w:tabs>
+          <w:tab w:val="num" w:pos="2160"/>
+        </w:tabs>
+        <w:ind w:left="2160" w:hanging="360"/>
+      </w:pPr>
+      <w:rPr>
+        <w:rFonts w:ascii="Symbol" w:hAnsi="Symbol" w:hint="default"/>
+        <w:sz w:val="20"/>
+      </w:rPr>
+    </w:lvl>
+    <w:lvl w:ilvl="3">
+      <w:start w:val="1"/>
+      <w:numFmt w:val="bullet"/>
+      <w:lvlText w:val=""/>
+      <w:lvlJc w:val="left"/>
+      <w:pPr>
+        <w:tabs>
+          <w:tab w:val="num" w:pos="2880"/>
+        </w:tabs>
+        <w:ind w:left="2880" w:hanging="360"/>
+      </w:pPr>
+      <w:rPr>
+        <w:rFonts w:ascii="Symbol" w:hAnsi="Symbol" w:hint="default"/>
+        <w:sz w:val="20"/>
+      </w:rPr>
+    </w:lvl>
+    <w:lvl w:ilvl="4">
+      <w:start w:val="1"/>
+      <w:numFmt w:val="bullet"/>
+      <w:lvlText w:val=""/>
+      <w:lvlJc w:val="left"/>
+      <w:pPr>
+        <w:tabs>
+          <w:tab w:val="num" w:pos="3600"/>
+        </w:tabs>
+        <w:ind w:left="3600" w:hanging="360"/>
+      </w:pPr>
+      <w:rPr>
+        <w:rFonts w:ascii="Symbol" w:hAnsi="Symbol" w:hint="default"/>
+        <w:sz w:val="20"/>
+      </w:rPr>
+    </w:lvl>
+    <w:lvl w:ilvl="5">
+      <w:start w:val="1"/>
+      <w:numFmt w:val="bullet"/>
+      <w:lvlText w:val=""/>
+      <w:lvlJc w:val="left"/>
+      <w:pPr>
+        <w:tabs>
+          <w:tab w:val="num" w:pos="4320"/>
+        </w:tabs>
+        <w:ind w:left="4320" w:hanging="360"/>
+      </w:pPr>
+      <w:rPr>
+        <w:rFonts w:ascii="Symbol" w:hAnsi="Symbol" w:hint="default"/>
+        <w:sz w:val="20"/>
+      </w:rPr>
+    </w:lvl>
+    <w:lvl w:ilvl="6">
+      <w:start w:val="1"/>
+      <w:numFmt w:val="bullet"/>
+      <w:lvlText w:val=""/>
+      <w:lvlJc w:val="left"/>
+      <w:pPr>
+        <w:tabs>
+          <w:tab w:val="num" w:pos="5040"/>
+        </w:tabs>
+        <w:ind w:left="5040" w:hanging="360"/>
+      </w:pPr>
+      <w:rPr>
+        <w:rFonts w:ascii="Symbol" w:hAnsi="Symbol" w:hint="default"/>
+        <w:sz w:val="20"/>
+      </w:rPr>
+    </w:lvl>
+    <w:lvl w:ilvl="7">
+      <w:start w:val="1"/>
+      <w:numFmt w:val="bullet"/>
+      <w:lvlText w:val=""/>
+      <w:lvlJc w:val="left"/>
+      <w:pPr>
+        <w:tabs>
+          <w:tab w:val="num" w:pos="5760"/>
+        </w:tabs>
+        <w:ind w:left="5760" w:hanging="360"/>
+      </w:pPr>
+      <w:rPr>
+        <w:rFonts w:ascii="Symbol" w:hAnsi="Symbol" w:hint="default"/>
+        <w:sz w:val="20"/>
+      </w:rPr>
+    </w:lvl>
+    <w:lvl w:ilvl="8">
+      <w:start w:val="1"/>
+      <w:numFmt w:val="bullet"/>
+      <w:lvlText w:val=""/>
+      <w:lvlJc w:val="left"/>
+      <w:pPr>
+        <w:tabs>
+          <w:tab w:val="num" w:pos="6480"/>
+        </w:tabs>
+        <w:ind w:left="6480" w:hanging="360"/>
+      </w:pPr>
+      <w:rPr>
+        <w:rFonts w:ascii="Symbol" w:hAnsi="Symbol" w:hint="default"/>
+        <w:sz w:val="20"/>
+      </w:rPr>
+    </w:lvl>
+  </w:abstractNum>
+  <w:abstractNum w:abstractNumId="13" w15:restartNumberingAfterBreak="0">
     <w:nsid w:val="3B6419E5"/>
     <w:multiLevelType w:val="hybridMultilevel"/>
     <w:tmpl w:val="70FCE04C"/>
@@ -14734,7 +15435,7 @@
       </w:rPr>
     </w:lvl>
   </w:abstractNum>
-  <w:abstractNum w:abstractNumId="12" w15:restartNumberingAfterBreak="0">
+  <w:abstractNum w:abstractNumId="14" w15:restartNumberingAfterBreak="0">
     <w:nsid w:val="402505A1"/>
     <w:multiLevelType w:val="hybridMultilevel"/>
     <w:tmpl w:val="1F58CA6E"/>
@@ -14847,7 +15548,7 @@
       </w:rPr>
     </w:lvl>
   </w:abstractNum>
-  <w:abstractNum w:abstractNumId="13" w15:restartNumberingAfterBreak="0">
+  <w:abstractNum w:abstractNumId="15" w15:restartNumberingAfterBreak="0">
     <w:nsid w:val="45D53F51"/>
     <w:multiLevelType w:val="hybridMultilevel"/>
     <w:tmpl w:val="9B22E21A"/>
@@ -14960,7 +15661,7 @@
       </w:rPr>
     </w:lvl>
   </w:abstractNum>
-  <w:abstractNum w:abstractNumId="14" w15:restartNumberingAfterBreak="0">
+  <w:abstractNum w:abstractNumId="16" w15:restartNumberingAfterBreak="0">
     <w:nsid w:val="464F1491"/>
     <w:multiLevelType w:val="hybridMultilevel"/>
     <w:tmpl w:val="6B8E8172"/>
@@ -15073,7 +15774,7 @@
       </w:rPr>
     </w:lvl>
   </w:abstractNum>
-  <w:abstractNum w:abstractNumId="15" w15:restartNumberingAfterBreak="0">
+  <w:abstractNum w:abstractNumId="17" w15:restartNumberingAfterBreak="0">
     <w:nsid w:val="50807B9F"/>
     <w:multiLevelType w:val="hybridMultilevel"/>
     <w:tmpl w:val="2758D220"/>
@@ -15162,7 +15863,305 @@
       </w:pPr>
     </w:lvl>
   </w:abstractNum>
-  <w:abstractNum w:abstractNumId="16" w15:restartNumberingAfterBreak="0">
+  <w:abstractNum w:abstractNumId="18" w15:restartNumberingAfterBreak="0">
+    <w:nsid w:val="51C12D82"/>
+    <w:multiLevelType w:val="multilevel"/>
+    <w:tmpl w:val="3DA07512"/>
+    <w:lvl w:ilvl="0">
+      <w:start w:val="1"/>
+      <w:numFmt w:val="bullet"/>
+      <w:lvlText w:val=""/>
+      <w:lvlJc w:val="left"/>
+      <w:pPr>
+        <w:tabs>
+          <w:tab w:val="num" w:pos="720"/>
+        </w:tabs>
+        <w:ind w:left="720" w:hanging="360"/>
+      </w:pPr>
+      <w:rPr>
+        <w:rFonts w:ascii="Symbol" w:hAnsi="Symbol" w:hint="default"/>
+        <w:sz w:val="20"/>
+      </w:rPr>
+    </w:lvl>
+    <w:lvl w:ilvl="1">
+      <w:start w:val="1"/>
+      <w:numFmt w:val="bullet"/>
+      <w:lvlText w:val=""/>
+      <w:lvlJc w:val="left"/>
+      <w:pPr>
+        <w:tabs>
+          <w:tab w:val="num" w:pos="1440"/>
+        </w:tabs>
+        <w:ind w:left="1440" w:hanging="360"/>
+      </w:pPr>
+      <w:rPr>
+        <w:rFonts w:ascii="Symbol" w:hAnsi="Symbol" w:hint="default"/>
+        <w:sz w:val="20"/>
+      </w:rPr>
+    </w:lvl>
+    <w:lvl w:ilvl="2">
+      <w:start w:val="1"/>
+      <w:numFmt w:val="bullet"/>
+      <w:lvlText w:val=""/>
+      <w:lvlJc w:val="left"/>
+      <w:pPr>
+        <w:tabs>
+          <w:tab w:val="num" w:pos="2160"/>
+        </w:tabs>
+        <w:ind w:left="2160" w:hanging="360"/>
+      </w:pPr>
+      <w:rPr>
+        <w:rFonts w:ascii="Symbol" w:hAnsi="Symbol" w:hint="default"/>
+        <w:sz w:val="20"/>
+      </w:rPr>
+    </w:lvl>
+    <w:lvl w:ilvl="3">
+      <w:start w:val="1"/>
+      <w:numFmt w:val="bullet"/>
+      <w:lvlText w:val=""/>
+      <w:lvlJc w:val="left"/>
+      <w:pPr>
+        <w:tabs>
+          <w:tab w:val="num" w:pos="2880"/>
+        </w:tabs>
+        <w:ind w:left="2880" w:hanging="360"/>
+      </w:pPr>
+      <w:rPr>
+        <w:rFonts w:ascii="Symbol" w:hAnsi="Symbol" w:hint="default"/>
+        <w:sz w:val="20"/>
+      </w:rPr>
+    </w:lvl>
+    <w:lvl w:ilvl="4">
+      <w:start w:val="1"/>
+      <w:numFmt w:val="bullet"/>
+      <w:lvlText w:val=""/>
+      <w:lvlJc w:val="left"/>
+      <w:pPr>
+        <w:tabs>
+          <w:tab w:val="num" w:pos="3600"/>
+        </w:tabs>
+        <w:ind w:left="3600" w:hanging="360"/>
+      </w:pPr>
+      <w:rPr>
+        <w:rFonts w:ascii="Symbol" w:hAnsi="Symbol" w:hint="default"/>
+        <w:sz w:val="20"/>
+      </w:rPr>
+    </w:lvl>
+    <w:lvl w:ilvl="5">
+      <w:start w:val="1"/>
+      <w:numFmt w:val="bullet"/>
+      <w:lvlText w:val=""/>
+      <w:lvlJc w:val="left"/>
+      <w:pPr>
+        <w:tabs>
+          <w:tab w:val="num" w:pos="4320"/>
+        </w:tabs>
+        <w:ind w:left="4320" w:hanging="360"/>
+      </w:pPr>
+      <w:rPr>
+        <w:rFonts w:ascii="Symbol" w:hAnsi="Symbol" w:hint="default"/>
+        <w:sz w:val="20"/>
+      </w:rPr>
+    </w:lvl>
+    <w:lvl w:ilvl="6">
+      <w:start w:val="1"/>
+      <w:numFmt w:val="bullet"/>
+      <w:lvlText w:val=""/>
+      <w:lvlJc w:val="left"/>
+      <w:pPr>
+        <w:tabs>
+          <w:tab w:val="num" w:pos="5040"/>
+        </w:tabs>
+        <w:ind w:left="5040" w:hanging="360"/>
+      </w:pPr>
+      <w:rPr>
+        <w:rFonts w:ascii="Symbol" w:hAnsi="Symbol" w:hint="default"/>
+        <w:sz w:val="20"/>
+      </w:rPr>
+    </w:lvl>
+    <w:lvl w:ilvl="7">
+      <w:start w:val="1"/>
+      <w:numFmt w:val="bullet"/>
+      <w:lvlText w:val=""/>
+      <w:lvlJc w:val="left"/>
+      <w:pPr>
+        <w:tabs>
+          <w:tab w:val="num" w:pos="5760"/>
+        </w:tabs>
+        <w:ind w:left="5760" w:hanging="360"/>
+      </w:pPr>
+      <w:rPr>
+        <w:rFonts w:ascii="Symbol" w:hAnsi="Symbol" w:hint="default"/>
+        <w:sz w:val="20"/>
+      </w:rPr>
+    </w:lvl>
+    <w:lvl w:ilvl="8">
+      <w:start w:val="1"/>
+      <w:numFmt w:val="bullet"/>
+      <w:lvlText w:val=""/>
+      <w:lvlJc w:val="left"/>
+      <w:pPr>
+        <w:tabs>
+          <w:tab w:val="num" w:pos="6480"/>
+        </w:tabs>
+        <w:ind w:left="6480" w:hanging="360"/>
+      </w:pPr>
+      <w:rPr>
+        <w:rFonts w:ascii="Symbol" w:hAnsi="Symbol" w:hint="default"/>
+        <w:sz w:val="20"/>
+      </w:rPr>
+    </w:lvl>
+  </w:abstractNum>
+  <w:abstractNum w:abstractNumId="19" w15:restartNumberingAfterBreak="0">
+    <w:nsid w:val="54760B0D"/>
+    <w:multiLevelType w:val="multilevel"/>
+    <w:tmpl w:val="4C2A589E"/>
+    <w:lvl w:ilvl="0">
+      <w:start w:val="1"/>
+      <w:numFmt w:val="bullet"/>
+      <w:lvlText w:val=""/>
+      <w:lvlJc w:val="left"/>
+      <w:pPr>
+        <w:tabs>
+          <w:tab w:val="num" w:pos="720"/>
+        </w:tabs>
+        <w:ind w:left="720" w:hanging="360"/>
+      </w:pPr>
+      <w:rPr>
+        <w:rFonts w:ascii="Symbol" w:hAnsi="Symbol" w:hint="default"/>
+        <w:sz w:val="20"/>
+      </w:rPr>
+    </w:lvl>
+    <w:lvl w:ilvl="1">
+      <w:start w:val="1"/>
+      <w:numFmt w:val="bullet"/>
+      <w:lvlText w:val=""/>
+      <w:lvlJc w:val="left"/>
+      <w:pPr>
+        <w:tabs>
+          <w:tab w:val="num" w:pos="1440"/>
+        </w:tabs>
+        <w:ind w:left="1440" w:hanging="360"/>
+      </w:pPr>
+      <w:rPr>
+        <w:rFonts w:ascii="Symbol" w:hAnsi="Symbol" w:hint="default"/>
+        <w:sz w:val="20"/>
+      </w:rPr>
+    </w:lvl>
+    <w:lvl w:ilvl="2">
+      <w:start w:val="1"/>
+      <w:numFmt w:val="bullet"/>
+      <w:lvlText w:val=""/>
+      <w:lvlJc w:val="left"/>
+      <w:pPr>
+        <w:tabs>
+          <w:tab w:val="num" w:pos="2160"/>
+        </w:tabs>
+        <w:ind w:left="2160" w:hanging="360"/>
+      </w:pPr>
+      <w:rPr>
+        <w:rFonts w:ascii="Symbol" w:hAnsi="Symbol" w:hint="default"/>
+        <w:sz w:val="20"/>
+      </w:rPr>
+    </w:lvl>
+    <w:lvl w:ilvl="3">
+      <w:start w:val="1"/>
+      <w:numFmt w:val="bullet"/>
+      <w:lvlText w:val=""/>
+      <w:lvlJc w:val="left"/>
+      <w:pPr>
+        <w:tabs>
+          <w:tab w:val="num" w:pos="2880"/>
+        </w:tabs>
+        <w:ind w:left="2880" w:hanging="360"/>
+      </w:pPr>
+      <w:rPr>
+        <w:rFonts w:ascii="Symbol" w:hAnsi="Symbol" w:hint="default"/>
+        <w:sz w:val="20"/>
+      </w:rPr>
+    </w:lvl>
+    <w:lvl w:ilvl="4">
+      <w:start w:val="1"/>
+      <w:numFmt w:val="bullet"/>
+      <w:lvlText w:val=""/>
+      <w:lvlJc w:val="left"/>
+      <w:pPr>
+        <w:tabs>
+          <w:tab w:val="num" w:pos="3600"/>
+        </w:tabs>
+        <w:ind w:left="3600" w:hanging="360"/>
+      </w:pPr>
+      <w:rPr>
+        <w:rFonts w:ascii="Symbol" w:hAnsi="Symbol" w:hint="default"/>
+        <w:sz w:val="20"/>
+      </w:rPr>
+    </w:lvl>
+    <w:lvl w:ilvl="5">
+      <w:start w:val="1"/>
+      <w:numFmt w:val="bullet"/>
+      <w:lvlText w:val=""/>
+      <w:lvlJc w:val="left"/>
+      <w:pPr>
+        <w:tabs>
+          <w:tab w:val="num" w:pos="4320"/>
+        </w:tabs>
+        <w:ind w:left="4320" w:hanging="360"/>
+      </w:pPr>
+      <w:rPr>
+        <w:rFonts w:ascii="Symbol" w:hAnsi="Symbol" w:hint="default"/>
+        <w:sz w:val="20"/>
+      </w:rPr>
+    </w:lvl>
+    <w:lvl w:ilvl="6">
+      <w:start w:val="1"/>
+      <w:numFmt w:val="bullet"/>
+      <w:lvlText w:val=""/>
+      <w:lvlJc w:val="left"/>
+      <w:pPr>
+        <w:tabs>
+          <w:tab w:val="num" w:pos="5040"/>
+        </w:tabs>
+        <w:ind w:left="5040" w:hanging="360"/>
+      </w:pPr>
+      <w:rPr>
+        <w:rFonts w:ascii="Symbol" w:hAnsi="Symbol" w:hint="default"/>
+        <w:sz w:val="20"/>
+      </w:rPr>
+    </w:lvl>
+    <w:lvl w:ilvl="7">
+      <w:start w:val="1"/>
+      <w:numFmt w:val="bullet"/>
+      <w:lvlText w:val=""/>
+      <w:lvlJc w:val="left"/>
+      <w:pPr>
+        <w:tabs>
+          <w:tab w:val="num" w:pos="5760"/>
+        </w:tabs>
+        <w:ind w:left="5760" w:hanging="360"/>
+      </w:pPr>
+      <w:rPr>
+        <w:rFonts w:ascii="Symbol" w:hAnsi="Symbol" w:hint="default"/>
+        <w:sz w:val="20"/>
+      </w:rPr>
+    </w:lvl>
+    <w:lvl w:ilvl="8">
+      <w:start w:val="1"/>
+      <w:numFmt w:val="bullet"/>
+      <w:lvlText w:val=""/>
+      <w:lvlJc w:val="left"/>
+      <w:pPr>
+        <w:tabs>
+          <w:tab w:val="num" w:pos="6480"/>
+        </w:tabs>
+        <w:ind w:left="6480" w:hanging="360"/>
+      </w:pPr>
+      <w:rPr>
+        <w:rFonts w:ascii="Symbol" w:hAnsi="Symbol" w:hint="default"/>
+        <w:sz w:val="20"/>
+      </w:rPr>
+    </w:lvl>
+  </w:abstractNum>
+  <w:abstractNum w:abstractNumId="20" w15:restartNumberingAfterBreak="0">
     <w:nsid w:val="54D36A52"/>
     <w:multiLevelType w:val="hybridMultilevel"/>
     <w:tmpl w:val="D5E0832E"/>
@@ -15251,7 +16250,7 @@
       </w:pPr>
     </w:lvl>
   </w:abstractNum>
-  <w:abstractNum w:abstractNumId="17" w15:restartNumberingAfterBreak="0">
+  <w:abstractNum w:abstractNumId="21" w15:restartNumberingAfterBreak="0">
     <w:nsid w:val="55444783"/>
     <w:multiLevelType w:val="hybridMultilevel"/>
     <w:tmpl w:val="46BC1556"/>
@@ -15364,7 +16363,7 @@
       </w:rPr>
     </w:lvl>
   </w:abstractNum>
-  <w:abstractNum w:abstractNumId="18" w15:restartNumberingAfterBreak="0">
+  <w:abstractNum w:abstractNumId="22" w15:restartNumberingAfterBreak="0">
     <w:nsid w:val="5DA3779B"/>
     <w:multiLevelType w:val="hybridMultilevel"/>
     <w:tmpl w:val="793EBB26"/>
@@ -15453,7 +16452,7 @@
       </w:pPr>
     </w:lvl>
   </w:abstractNum>
-  <w:abstractNum w:abstractNumId="19" w15:restartNumberingAfterBreak="0">
+  <w:abstractNum w:abstractNumId="23" w15:restartNumberingAfterBreak="0">
     <w:nsid w:val="610F4110"/>
     <w:multiLevelType w:val="hybridMultilevel"/>
     <w:tmpl w:val="D5E0832E"/>
@@ -15542,7 +16541,7 @@
       </w:pPr>
     </w:lvl>
   </w:abstractNum>
-  <w:abstractNum w:abstractNumId="20" w15:restartNumberingAfterBreak="0">
+  <w:abstractNum w:abstractNumId="24" w15:restartNumberingAfterBreak="0">
     <w:nsid w:val="63840834"/>
     <w:multiLevelType w:val="hybridMultilevel"/>
     <w:tmpl w:val="6E46FDE0"/>
@@ -15655,7 +16654,7 @@
       </w:rPr>
     </w:lvl>
   </w:abstractNum>
-  <w:abstractNum w:abstractNumId="21" w15:restartNumberingAfterBreak="0">
+  <w:abstractNum w:abstractNumId="25" w15:restartNumberingAfterBreak="0">
     <w:nsid w:val="63B43B0E"/>
     <w:multiLevelType w:val="hybridMultilevel"/>
     <w:tmpl w:val="40380522"/>
@@ -15768,7 +16767,7 @@
       </w:rPr>
     </w:lvl>
   </w:abstractNum>
-  <w:abstractNum w:abstractNumId="22" w15:restartNumberingAfterBreak="0">
+  <w:abstractNum w:abstractNumId="26" w15:restartNumberingAfterBreak="0">
     <w:nsid w:val="63C2675A"/>
     <w:multiLevelType w:val="multilevel"/>
     <w:tmpl w:val="7ED42D02"/>
@@ -15881,7 +16880,7 @@
       </w:pPr>
     </w:lvl>
   </w:abstractNum>
-  <w:abstractNum w:abstractNumId="23" w15:restartNumberingAfterBreak="0">
+  <w:abstractNum w:abstractNumId="27" w15:restartNumberingAfterBreak="0">
     <w:nsid w:val="650F2C1A"/>
     <w:multiLevelType w:val="hybridMultilevel"/>
     <w:tmpl w:val="438CC3B2"/>
@@ -16021,7 +17020,7 @@
       </w:rPr>
     </w:lvl>
   </w:abstractNum>
-  <w:abstractNum w:abstractNumId="24" w15:restartNumberingAfterBreak="0">
+  <w:abstractNum w:abstractNumId="28" w15:restartNumberingAfterBreak="0">
     <w:nsid w:val="699C4C33"/>
     <w:multiLevelType w:val="hybridMultilevel"/>
     <w:tmpl w:val="65B2F308"/>
@@ -16134,7 +17133,305 @@
       </w:rPr>
     </w:lvl>
   </w:abstractNum>
-  <w:abstractNum w:abstractNumId="25" w15:restartNumberingAfterBreak="0">
+  <w:abstractNum w:abstractNumId="29" w15:restartNumberingAfterBreak="0">
+    <w:nsid w:val="6A66191A"/>
+    <w:multiLevelType w:val="multilevel"/>
+    <w:tmpl w:val="82D6ECB0"/>
+    <w:lvl w:ilvl="0">
+      <w:start w:val="1"/>
+      <w:numFmt w:val="bullet"/>
+      <w:lvlText w:val=""/>
+      <w:lvlJc w:val="left"/>
+      <w:pPr>
+        <w:tabs>
+          <w:tab w:val="num" w:pos="720"/>
+        </w:tabs>
+        <w:ind w:left="720" w:hanging="360"/>
+      </w:pPr>
+      <w:rPr>
+        <w:rFonts w:ascii="Symbol" w:hAnsi="Symbol" w:hint="default"/>
+        <w:sz w:val="20"/>
+      </w:rPr>
+    </w:lvl>
+    <w:lvl w:ilvl="1">
+      <w:start w:val="1"/>
+      <w:numFmt w:val="bullet"/>
+      <w:lvlText w:val=""/>
+      <w:lvlJc w:val="left"/>
+      <w:pPr>
+        <w:tabs>
+          <w:tab w:val="num" w:pos="1440"/>
+        </w:tabs>
+        <w:ind w:left="1440" w:hanging="360"/>
+      </w:pPr>
+      <w:rPr>
+        <w:rFonts w:ascii="Symbol" w:hAnsi="Symbol" w:hint="default"/>
+        <w:sz w:val="20"/>
+      </w:rPr>
+    </w:lvl>
+    <w:lvl w:ilvl="2">
+      <w:start w:val="1"/>
+      <w:numFmt w:val="bullet"/>
+      <w:lvlText w:val=""/>
+      <w:lvlJc w:val="left"/>
+      <w:pPr>
+        <w:tabs>
+          <w:tab w:val="num" w:pos="2160"/>
+        </w:tabs>
+        <w:ind w:left="2160" w:hanging="360"/>
+      </w:pPr>
+      <w:rPr>
+        <w:rFonts w:ascii="Symbol" w:hAnsi="Symbol" w:hint="default"/>
+        <w:sz w:val="20"/>
+      </w:rPr>
+    </w:lvl>
+    <w:lvl w:ilvl="3">
+      <w:start w:val="1"/>
+      <w:numFmt w:val="bullet"/>
+      <w:lvlText w:val=""/>
+      <w:lvlJc w:val="left"/>
+      <w:pPr>
+        <w:tabs>
+          <w:tab w:val="num" w:pos="2880"/>
+        </w:tabs>
+        <w:ind w:left="2880" w:hanging="360"/>
+      </w:pPr>
+      <w:rPr>
+        <w:rFonts w:ascii="Symbol" w:hAnsi="Symbol" w:hint="default"/>
+        <w:sz w:val="20"/>
+      </w:rPr>
+    </w:lvl>
+    <w:lvl w:ilvl="4">
+      <w:start w:val="1"/>
+      <w:numFmt w:val="bullet"/>
+      <w:lvlText w:val=""/>
+      <w:lvlJc w:val="left"/>
+      <w:pPr>
+        <w:tabs>
+          <w:tab w:val="num" w:pos="3600"/>
+        </w:tabs>
+        <w:ind w:left="3600" w:hanging="360"/>
+      </w:pPr>
+      <w:rPr>
+        <w:rFonts w:ascii="Symbol" w:hAnsi="Symbol" w:hint="default"/>
+        <w:sz w:val="20"/>
+      </w:rPr>
+    </w:lvl>
+    <w:lvl w:ilvl="5">
+      <w:start w:val="1"/>
+      <w:numFmt w:val="bullet"/>
+      <w:lvlText w:val=""/>
+      <w:lvlJc w:val="left"/>
+      <w:pPr>
+        <w:tabs>
+          <w:tab w:val="num" w:pos="4320"/>
+        </w:tabs>
+        <w:ind w:left="4320" w:hanging="360"/>
+      </w:pPr>
+      <w:rPr>
+        <w:rFonts w:ascii="Symbol" w:hAnsi="Symbol" w:hint="default"/>
+        <w:sz w:val="20"/>
+      </w:rPr>
+    </w:lvl>
+    <w:lvl w:ilvl="6">
+      <w:start w:val="1"/>
+      <w:numFmt w:val="bullet"/>
+      <w:lvlText w:val=""/>
+      <w:lvlJc w:val="left"/>
+      <w:pPr>
+        <w:tabs>
+          <w:tab w:val="num" w:pos="5040"/>
+        </w:tabs>
+        <w:ind w:left="5040" w:hanging="360"/>
+      </w:pPr>
+      <w:rPr>
+        <w:rFonts w:ascii="Symbol" w:hAnsi="Symbol" w:hint="default"/>
+        <w:sz w:val="20"/>
+      </w:rPr>
+    </w:lvl>
+    <w:lvl w:ilvl="7">
+      <w:start w:val="1"/>
+      <w:numFmt w:val="bullet"/>
+      <w:lvlText w:val=""/>
+      <w:lvlJc w:val="left"/>
+      <w:pPr>
+        <w:tabs>
+          <w:tab w:val="num" w:pos="5760"/>
+        </w:tabs>
+        <w:ind w:left="5760" w:hanging="360"/>
+      </w:pPr>
+      <w:rPr>
+        <w:rFonts w:ascii="Symbol" w:hAnsi="Symbol" w:hint="default"/>
+        <w:sz w:val="20"/>
+      </w:rPr>
+    </w:lvl>
+    <w:lvl w:ilvl="8">
+      <w:start w:val="1"/>
+      <w:numFmt w:val="bullet"/>
+      <w:lvlText w:val=""/>
+      <w:lvlJc w:val="left"/>
+      <w:pPr>
+        <w:tabs>
+          <w:tab w:val="num" w:pos="6480"/>
+        </w:tabs>
+        <w:ind w:left="6480" w:hanging="360"/>
+      </w:pPr>
+      <w:rPr>
+        <w:rFonts w:ascii="Symbol" w:hAnsi="Symbol" w:hint="default"/>
+        <w:sz w:val="20"/>
+      </w:rPr>
+    </w:lvl>
+  </w:abstractNum>
+  <w:abstractNum w:abstractNumId="30" w15:restartNumberingAfterBreak="0">
+    <w:nsid w:val="70AB1389"/>
+    <w:multiLevelType w:val="multilevel"/>
+    <w:tmpl w:val="6756D2A4"/>
+    <w:lvl w:ilvl="0">
+      <w:start w:val="1"/>
+      <w:numFmt w:val="bullet"/>
+      <w:lvlText w:val=""/>
+      <w:lvlJc w:val="left"/>
+      <w:pPr>
+        <w:tabs>
+          <w:tab w:val="num" w:pos="720"/>
+        </w:tabs>
+        <w:ind w:left="720" w:hanging="360"/>
+      </w:pPr>
+      <w:rPr>
+        <w:rFonts w:ascii="Symbol" w:hAnsi="Symbol" w:hint="default"/>
+        <w:sz w:val="20"/>
+      </w:rPr>
+    </w:lvl>
+    <w:lvl w:ilvl="1">
+      <w:start w:val="1"/>
+      <w:numFmt w:val="bullet"/>
+      <w:lvlText w:val=""/>
+      <w:lvlJc w:val="left"/>
+      <w:pPr>
+        <w:tabs>
+          <w:tab w:val="num" w:pos="1440"/>
+        </w:tabs>
+        <w:ind w:left="1440" w:hanging="360"/>
+      </w:pPr>
+      <w:rPr>
+        <w:rFonts w:ascii="Symbol" w:hAnsi="Symbol" w:hint="default"/>
+        <w:sz w:val="20"/>
+      </w:rPr>
+    </w:lvl>
+    <w:lvl w:ilvl="2">
+      <w:start w:val="1"/>
+      <w:numFmt w:val="bullet"/>
+      <w:lvlText w:val=""/>
+      <w:lvlJc w:val="left"/>
+      <w:pPr>
+        <w:tabs>
+          <w:tab w:val="num" w:pos="2160"/>
+        </w:tabs>
+        <w:ind w:left="2160" w:hanging="360"/>
+      </w:pPr>
+      <w:rPr>
+        <w:rFonts w:ascii="Symbol" w:hAnsi="Symbol" w:hint="default"/>
+        <w:sz w:val="20"/>
+      </w:rPr>
+    </w:lvl>
+    <w:lvl w:ilvl="3">
+      <w:start w:val="1"/>
+      <w:numFmt w:val="bullet"/>
+      <w:lvlText w:val=""/>
+      <w:lvlJc w:val="left"/>
+      <w:pPr>
+        <w:tabs>
+          <w:tab w:val="num" w:pos="2880"/>
+        </w:tabs>
+        <w:ind w:left="2880" w:hanging="360"/>
+      </w:pPr>
+      <w:rPr>
+        <w:rFonts w:ascii="Symbol" w:hAnsi="Symbol" w:hint="default"/>
+        <w:sz w:val="20"/>
+      </w:rPr>
+    </w:lvl>
+    <w:lvl w:ilvl="4">
+      <w:start w:val="1"/>
+      <w:numFmt w:val="bullet"/>
+      <w:lvlText w:val=""/>
+      <w:lvlJc w:val="left"/>
+      <w:pPr>
+        <w:tabs>
+          <w:tab w:val="num" w:pos="3600"/>
+        </w:tabs>
+        <w:ind w:left="3600" w:hanging="360"/>
+      </w:pPr>
+      <w:rPr>
+        <w:rFonts w:ascii="Symbol" w:hAnsi="Symbol" w:hint="default"/>
+        <w:sz w:val="20"/>
+      </w:rPr>
+    </w:lvl>
+    <w:lvl w:ilvl="5">
+      <w:start w:val="1"/>
+      <w:numFmt w:val="bullet"/>
+      <w:lvlText w:val=""/>
+      <w:lvlJc w:val="left"/>
+      <w:pPr>
+        <w:tabs>
+          <w:tab w:val="num" w:pos="4320"/>
+        </w:tabs>
+        <w:ind w:left="4320" w:hanging="360"/>
+      </w:pPr>
+      <w:rPr>
+        <w:rFonts w:ascii="Symbol" w:hAnsi="Symbol" w:hint="default"/>
+        <w:sz w:val="20"/>
+      </w:rPr>
+    </w:lvl>
+    <w:lvl w:ilvl="6">
+      <w:start w:val="1"/>
+      <w:numFmt w:val="bullet"/>
+      <w:lvlText w:val=""/>
+      <w:lvlJc w:val="left"/>
+      <w:pPr>
+        <w:tabs>
+          <w:tab w:val="num" w:pos="5040"/>
+        </w:tabs>
+        <w:ind w:left="5040" w:hanging="360"/>
+      </w:pPr>
+      <w:rPr>
+        <w:rFonts w:ascii="Symbol" w:hAnsi="Symbol" w:hint="default"/>
+        <w:sz w:val="20"/>
+      </w:rPr>
+    </w:lvl>
+    <w:lvl w:ilvl="7">
+      <w:start w:val="1"/>
+      <w:numFmt w:val="bullet"/>
+      <w:lvlText w:val=""/>
+      <w:lvlJc w:val="left"/>
+      <w:pPr>
+        <w:tabs>
+          <w:tab w:val="num" w:pos="5760"/>
+        </w:tabs>
+        <w:ind w:left="5760" w:hanging="360"/>
+      </w:pPr>
+      <w:rPr>
+        <w:rFonts w:ascii="Symbol" w:hAnsi="Symbol" w:hint="default"/>
+        <w:sz w:val="20"/>
+      </w:rPr>
+    </w:lvl>
+    <w:lvl w:ilvl="8">
+      <w:start w:val="1"/>
+      <w:numFmt w:val="bullet"/>
+      <w:lvlText w:val=""/>
+      <w:lvlJc w:val="left"/>
+      <w:pPr>
+        <w:tabs>
+          <w:tab w:val="num" w:pos="6480"/>
+        </w:tabs>
+        <w:ind w:left="6480" w:hanging="360"/>
+      </w:pPr>
+      <w:rPr>
+        <w:rFonts w:ascii="Symbol" w:hAnsi="Symbol" w:hint="default"/>
+        <w:sz w:val="20"/>
+      </w:rPr>
+    </w:lvl>
+  </w:abstractNum>
+  <w:abstractNum w:abstractNumId="31" w15:restartNumberingAfterBreak="0">
     <w:nsid w:val="744E235A"/>
     <w:multiLevelType w:val="hybridMultilevel"/>
     <w:tmpl w:val="1EE8FB12"/>
@@ -16248,7 +17545,7 @@
       </w:rPr>
     </w:lvl>
   </w:abstractNum>
-  <w:abstractNum w:abstractNumId="26" w15:restartNumberingAfterBreak="0">
+  <w:abstractNum w:abstractNumId="32" w15:restartNumberingAfterBreak="0">
     <w:nsid w:val="77D33347"/>
     <w:multiLevelType w:val="hybridMultilevel"/>
     <w:tmpl w:val="0D944048"/>
@@ -16361,7 +17658,7 @@
       </w:rPr>
     </w:lvl>
   </w:abstractNum>
-  <w:abstractNum w:abstractNumId="27" w15:restartNumberingAfterBreak="0">
+  <w:abstractNum w:abstractNumId="33" w15:restartNumberingAfterBreak="0">
     <w:nsid w:val="782F63F1"/>
     <w:multiLevelType w:val="hybridMultilevel"/>
     <w:tmpl w:val="56C2DCC8"/>
@@ -16474,7 +17771,7 @@
       </w:rPr>
     </w:lvl>
   </w:abstractNum>
-  <w:abstractNum w:abstractNumId="28" w15:restartNumberingAfterBreak="0">
+  <w:abstractNum w:abstractNumId="34" w15:restartNumberingAfterBreak="0">
     <w:nsid w:val="7AD17A5F"/>
     <w:multiLevelType w:val="multilevel"/>
     <w:tmpl w:val="C11282C4"/>
@@ -16587,7 +17884,7 @@
       </w:pPr>
     </w:lvl>
   </w:abstractNum>
-  <w:abstractNum w:abstractNumId="29" w15:restartNumberingAfterBreak="0">
+  <w:abstractNum w:abstractNumId="35" w15:restartNumberingAfterBreak="0">
     <w:nsid w:val="7C300B4C"/>
     <w:multiLevelType w:val="multilevel"/>
     <w:tmpl w:val="25A0BF2C"/>
@@ -16701,94 +17998,166 @@
     </w:lvl>
   </w:abstractNum>
   <w:num w:numId="1" w16cid:durableId="418871474">
-    <w:abstractNumId w:val="16"/>
+    <w:abstractNumId w:val="20"/>
   </w:num>
   <w:num w:numId="2" w16cid:durableId="207573372">
-    <w:abstractNumId w:val="10"/>
+    <w:abstractNumId w:val="11"/>
   </w:num>
   <w:num w:numId="3" w16cid:durableId="1700668730">
-    <w:abstractNumId w:val="19"/>
+    <w:abstractNumId w:val="23"/>
   </w:num>
   <w:num w:numId="4" w16cid:durableId="1373580385">
     <w:abstractNumId w:val="6"/>
   </w:num>
   <w:num w:numId="5" w16cid:durableId="1085960931">
-    <w:abstractNumId w:val="24"/>
+    <w:abstractNumId w:val="28"/>
   </w:num>
   <w:num w:numId="6" w16cid:durableId="866286843">
     <w:abstractNumId w:val="0"/>
   </w:num>
   <w:num w:numId="7" w16cid:durableId="628365713">
-    <w:abstractNumId w:val="13"/>
+    <w:abstractNumId w:val="15"/>
   </w:num>
   <w:num w:numId="8" w16cid:durableId="485174221">
     <w:abstractNumId w:val="2"/>
   </w:num>
   <w:num w:numId="9" w16cid:durableId="1281187429">
-    <w:abstractNumId w:val="26"/>
+    <w:abstractNumId w:val="32"/>
   </w:num>
   <w:num w:numId="10" w16cid:durableId="1258245168">
     <w:abstractNumId w:val="4"/>
   </w:num>
   <w:num w:numId="11" w16cid:durableId="1905986754">
-    <w:abstractNumId w:val="27"/>
+    <w:abstractNumId w:val="33"/>
   </w:num>
   <w:num w:numId="12" w16cid:durableId="1119446069">
-    <w:abstractNumId w:val="20"/>
+    <w:abstractNumId w:val="24"/>
   </w:num>
   <w:num w:numId="13" w16cid:durableId="1350982927">
     <w:abstractNumId w:val="7"/>
   </w:num>
   <w:num w:numId="14" w16cid:durableId="618951961">
+    <w:abstractNumId w:val="10"/>
+  </w:num>
+  <w:num w:numId="15" w16cid:durableId="2070686485">
     <w:abstractNumId w:val="9"/>
   </w:num>
-  <w:num w:numId="15" w16cid:durableId="2070686485">
-    <w:abstractNumId w:val="8"/>
-  </w:num>
   <w:num w:numId="16" w16cid:durableId="2113553151">
-    <w:abstractNumId w:val="11"/>
+    <w:abstractNumId w:val="13"/>
   </w:num>
   <w:num w:numId="17" w16cid:durableId="2137522338">
-    <w:abstractNumId w:val="14"/>
+    <w:abstractNumId w:val="16"/>
   </w:num>
   <w:num w:numId="18" w16cid:durableId="1902397711">
-    <w:abstractNumId w:val="21"/>
+    <w:abstractNumId w:val="25"/>
   </w:num>
   <w:num w:numId="19" w16cid:durableId="1420105163">
     <w:abstractNumId w:val="5"/>
   </w:num>
   <w:num w:numId="20" w16cid:durableId="729689209">
-    <w:abstractNumId w:val="25"/>
+    <w:abstractNumId w:val="31"/>
   </w:num>
   <w:num w:numId="21" w16cid:durableId="1266957680">
-    <w:abstractNumId w:val="29"/>
+    <w:abstractNumId w:val="35"/>
   </w:num>
   <w:num w:numId="22" w16cid:durableId="1919242609">
+    <w:abstractNumId w:val="26"/>
+  </w:num>
+  <w:num w:numId="23" w16cid:durableId="683745624">
+    <w:abstractNumId w:val="27"/>
+  </w:num>
+  <w:num w:numId="24" w16cid:durableId="1665472">
     <w:abstractNumId w:val="22"/>
   </w:num>
-  <w:num w:numId="23" w16cid:durableId="683745624">
-    <w:abstractNumId w:val="23"/>
-  </w:num>
-  <w:num w:numId="24" w16cid:durableId="1665472">
-    <w:abstractNumId w:val="18"/>
-  </w:num>
   <w:num w:numId="25" w16cid:durableId="433132119">
-    <w:abstractNumId w:val="17"/>
+    <w:abstractNumId w:val="21"/>
   </w:num>
   <w:num w:numId="26" w16cid:durableId="1552038284">
     <w:abstractNumId w:val="1"/>
   </w:num>
   <w:num w:numId="27" w16cid:durableId="564730078">
-    <w:abstractNumId w:val="15"/>
+    <w:abstractNumId w:val="17"/>
   </w:num>
   <w:num w:numId="28" w16cid:durableId="1987585906">
     <w:abstractNumId w:val="3"/>
   </w:num>
   <w:num w:numId="29" w16cid:durableId="1466698794">
-    <w:abstractNumId w:val="28"/>
+    <w:abstractNumId w:val="34"/>
   </w:num>
   <w:num w:numId="30" w16cid:durableId="36509163">
+    <w:abstractNumId w:val="14"/>
+  </w:num>
+  <w:num w:numId="31" w16cid:durableId="1184393336">
+    <w:abstractNumId w:val="19"/>
+    <w:lvlOverride w:ilvl="0"/>
+    <w:lvlOverride w:ilvl="1"/>
+    <w:lvlOverride w:ilvl="2"/>
+    <w:lvlOverride w:ilvl="3"/>
+    <w:lvlOverride w:ilvl="4"/>
+    <w:lvlOverride w:ilvl="5"/>
+    <w:lvlOverride w:ilvl="6"/>
+    <w:lvlOverride w:ilvl="7"/>
+    <w:lvlOverride w:ilvl="8"/>
+  </w:num>
+  <w:num w:numId="32" w16cid:durableId="1679769706">
+    <w:abstractNumId w:val="29"/>
+    <w:lvlOverride w:ilvl="0"/>
+    <w:lvlOverride w:ilvl="1"/>
+    <w:lvlOverride w:ilvl="2"/>
+    <w:lvlOverride w:ilvl="3"/>
+    <w:lvlOverride w:ilvl="4"/>
+    <w:lvlOverride w:ilvl="5"/>
+    <w:lvlOverride w:ilvl="6"/>
+    <w:lvlOverride w:ilvl="7"/>
+    <w:lvlOverride w:ilvl="8"/>
+  </w:num>
+  <w:num w:numId="33" w16cid:durableId="2070613664">
+    <w:abstractNumId w:val="30"/>
+    <w:lvlOverride w:ilvl="0"/>
+    <w:lvlOverride w:ilvl="1"/>
+    <w:lvlOverride w:ilvl="2"/>
+    <w:lvlOverride w:ilvl="3"/>
+    <w:lvlOverride w:ilvl="4"/>
+    <w:lvlOverride w:ilvl="5"/>
+    <w:lvlOverride w:ilvl="6"/>
+    <w:lvlOverride w:ilvl="7"/>
+    <w:lvlOverride w:ilvl="8"/>
+  </w:num>
+  <w:num w:numId="34" w16cid:durableId="1179466584">
+    <w:abstractNumId w:val="18"/>
+    <w:lvlOverride w:ilvl="0"/>
+    <w:lvlOverride w:ilvl="1"/>
+    <w:lvlOverride w:ilvl="2"/>
+    <w:lvlOverride w:ilvl="3"/>
+    <w:lvlOverride w:ilvl="4"/>
+    <w:lvlOverride w:ilvl="5"/>
+    <w:lvlOverride w:ilvl="6"/>
+    <w:lvlOverride w:ilvl="7"/>
+    <w:lvlOverride w:ilvl="8"/>
+  </w:num>
+  <w:num w:numId="35" w16cid:durableId="484667379">
+    <w:abstractNumId w:val="8"/>
+    <w:lvlOverride w:ilvl="0"/>
+    <w:lvlOverride w:ilvl="1"/>
+    <w:lvlOverride w:ilvl="2"/>
+    <w:lvlOverride w:ilvl="3"/>
+    <w:lvlOverride w:ilvl="4"/>
+    <w:lvlOverride w:ilvl="5"/>
+    <w:lvlOverride w:ilvl="6"/>
+    <w:lvlOverride w:ilvl="7"/>
+    <w:lvlOverride w:ilvl="8"/>
+  </w:num>
+  <w:num w:numId="36" w16cid:durableId="1898468415">
     <w:abstractNumId w:val="12"/>
+    <w:lvlOverride w:ilvl="0"/>
+    <w:lvlOverride w:ilvl="1"/>
+    <w:lvlOverride w:ilvl="2"/>
+    <w:lvlOverride w:ilvl="3"/>
+    <w:lvlOverride w:ilvl="4"/>
+    <w:lvlOverride w:ilvl="5"/>
+    <w:lvlOverride w:ilvl="6"/>
+    <w:lvlOverride w:ilvl="7"/>
+    <w:lvlOverride w:ilvl="8"/>
   </w:num>
 </w:numbering>
 </file>

</xml_diff>

<commit_message>
different conversion for issue6 html version
</commit_message>
<xml_diff>
--- a/issues/TTNIssue6.docx
+++ b/issues/TTNIssue6.docx
@@ -185,21 +185,7 @@
         <w:rPr>
           <w:rFonts w:ascii="Calibri" w:hAnsi="Calibri"/>
         </w:rPr>
-        <w:t xml:space="preserve">We are Ellie, </w:t>
-      </w:r>
-      <w:proofErr w:type="gramStart"/>
-      <w:r>
-        <w:rPr>
-          <w:rFonts w:ascii="Calibri" w:hAnsi="Calibri"/>
-        </w:rPr>
-        <w:t>Lexy</w:t>
-      </w:r>
-      <w:proofErr w:type="gramEnd"/>
-      <w:r>
-        <w:rPr>
-          <w:rFonts w:ascii="Calibri" w:hAnsi="Calibri"/>
-        </w:rPr>
-        <w:t xml:space="preserve"> and Theo, three young braillists who thought it would be fun to put together a way for children and young people who are braillists, to share news, event information, tips, opinions and ideas. We hope you like </w:t>
+        <w:t xml:space="preserve">We are Ellie, Lexy and Theo, three young braillists who thought it would be fun to put together a way for children and young people who are braillists, to share news, event information, tips, opinions and ideas. We hope you like </w:t>
       </w:r>
       <w:r>
         <w:rPr>
@@ -596,21 +582,7 @@
         <w:rPr>
           <w:rFonts w:ascii="Calibri" w:hAnsi="Calibri"/>
         </w:rPr>
-        <w:t xml:space="preserve">Tap on a section below to jump straight to it. On a computer with </w:t>
-      </w:r>
-      <w:proofErr w:type="gramStart"/>
-      <w:r>
-        <w:rPr>
-          <w:rFonts w:ascii="Calibri" w:hAnsi="Calibri"/>
-        </w:rPr>
-        <w:t>JAWS</w:t>
-      </w:r>
-      <w:proofErr w:type="gramEnd"/>
-      <w:r>
-        <w:rPr>
-          <w:rFonts w:ascii="Calibri" w:hAnsi="Calibri"/>
-        </w:rPr>
-        <w:t xml:space="preserve"> you may need to use the Open hyperlink option in the Context menu (Shift+F10).</w:t>
+        <w:t>Tap on a section below to jump straight to it. On a computer with JAWS you may need to use the Open hyperlink option in the Context menu (Shift+F10).</w:t>
       </w:r>
     </w:p>
     <w:p>
@@ -998,21 +970,7 @@
         <w:rPr>
           <w:rFonts w:ascii="Calibri" w:hAnsi="Calibri"/>
         </w:rPr>
-        <w:t xml:space="preserve">== Check out our </w:t>
-      </w:r>
-      <w:proofErr w:type="gramStart"/>
-      <w:r>
-        <w:rPr>
-          <w:rFonts w:ascii="Calibri" w:hAnsi="Calibri"/>
-        </w:rPr>
-        <w:t>fully-accessible</w:t>
-      </w:r>
-      <w:proofErr w:type="gramEnd"/>
-      <w:r>
-        <w:rPr>
-          <w:rFonts w:ascii="Calibri" w:hAnsi="Calibri"/>
-        </w:rPr>
-        <w:t xml:space="preserve"> advent calendar!</w:t>
+        <w:t>== Check out our fully-accessible advent calendar!</w:t>
       </w:r>
     </w:p>
     <w:p>
@@ -1056,21 +1014,7 @@
         <w:rPr>
           <w:rFonts w:ascii="Calibri" w:hAnsi="Calibri"/>
         </w:rPr>
-        <w:t xml:space="preserve"> a new door available to open on our </w:t>
-      </w:r>
-      <w:proofErr w:type="gramStart"/>
-      <w:r>
-        <w:rPr>
-          <w:rFonts w:ascii="Calibri" w:hAnsi="Calibri"/>
-        </w:rPr>
-        <w:t>fully-accessible</w:t>
-      </w:r>
-      <w:proofErr w:type="gramEnd"/>
-      <w:r>
-        <w:rPr>
-          <w:rFonts w:ascii="Calibri" w:hAnsi="Calibri"/>
-        </w:rPr>
-        <w:t xml:space="preserve"> online advent calendar.</w:t>
+        <w:t xml:space="preserve"> a new door available to open on our fully-accessible online advent calendar.</w:t>
       </w:r>
       <w:r>
         <w:rPr>
@@ -1203,19 +1147,11 @@
           <w:rFonts w:ascii="Calibri" w:hAnsi="Calibri"/>
         </w:rPr>
       </w:pPr>
-      <w:proofErr w:type="gramStart"/>
-      <w:r>
-        <w:rPr>
-          <w:rFonts w:ascii="Calibri" w:hAnsi="Calibri"/>
-        </w:rPr>
-        <w:t>Sadly</w:t>
-      </w:r>
-      <w:proofErr w:type="gramEnd"/>
-      <w:r>
-        <w:rPr>
-          <w:rFonts w:ascii="Calibri" w:hAnsi="Calibri"/>
-        </w:rPr>
-        <w:t xml:space="preserve"> it is very difficult to get your hands on any of these devices in the UK at the moment as they did not come to Sight Village</w:t>
+      <w:r>
+        <w:rPr>
+          <w:rFonts w:ascii="Calibri" w:hAnsi="Calibri"/>
+        </w:rPr>
+        <w:t>Sadly it is very difficult to get your hands on any of these devices in the UK at the moment as they did not come to Sight Village</w:t>
       </w:r>
       <w:r>
         <w:rPr>
@@ -1356,15 +1292,7 @@
     <w:p/>
     <w:p>
       <w:r>
-        <w:t xml:space="preserve">The file format is looking like it will be the </w:t>
-      </w:r>
-      <w:proofErr w:type="gramStart"/>
-      <w:r>
-        <w:t>next-generation</w:t>
-      </w:r>
-      <w:proofErr w:type="gramEnd"/>
-      <w:r>
-        <w:t xml:space="preserve"> for BRF’s, with support for tactile graphics, headings and more.</w:t>
+        <w:t>The file format is looking like it will be the next-generation for BRF’s, with support for tactile graphics, headings and more.</w:t>
       </w:r>
     </w:p>
     <w:p>
@@ -1520,21 +1448,7 @@
         <w:rPr>
           <w:rFonts w:ascii="Calibri" w:hAnsi="Calibri"/>
         </w:rPr>
-        <w:t xml:space="preserve"> These were all </w:t>
-      </w:r>
-      <w:proofErr w:type="gramStart"/>
-      <w:r>
-        <w:rPr>
-          <w:rFonts w:ascii="Calibri" w:hAnsi="Calibri"/>
-        </w:rPr>
-        <w:t>very unique</w:t>
-      </w:r>
-      <w:proofErr w:type="gramEnd"/>
-      <w:r>
-        <w:rPr>
-          <w:rFonts w:ascii="Calibri" w:hAnsi="Calibri"/>
-        </w:rPr>
-        <w:t xml:space="preserve"> features. No other app can do this, or even comes close to what Soundscape did.</w:t>
+        <w:t xml:space="preserve"> These were all very unique features. No other app can do this, or even comes close to what Soundscape did.</w:t>
       </w:r>
     </w:p>
     <w:p>
@@ -1637,19 +1551,11 @@
           <w:rFonts w:ascii="Calibri" w:hAnsi="Calibri"/>
         </w:rPr>
       </w:pPr>
-      <w:proofErr w:type="gramStart"/>
-      <w:r>
-        <w:rPr>
-          <w:rFonts w:ascii="Calibri" w:hAnsi="Calibri"/>
-        </w:rPr>
-        <w:t>So</w:t>
-      </w:r>
-      <w:proofErr w:type="gramEnd"/>
-      <w:r>
-        <w:rPr>
-          <w:rFonts w:ascii="Calibri" w:hAnsi="Calibri"/>
-        </w:rPr>
-        <w:t xml:space="preserve"> download it right now if you</w:t>
+      <w:r>
+        <w:rPr>
+          <w:rFonts w:ascii="Calibri" w:hAnsi="Calibri"/>
+        </w:rPr>
+        <w:t>So download it right now if you</w:t>
       </w:r>
       <w:r>
         <w:rPr>
@@ -2180,23 +2086,7 @@
           <w:rFonts w:ascii="Calibri" w:hAnsi="Calibri"/>
           <w:lang w:val="en-GB"/>
         </w:rPr>
-        <w:t xml:space="preserve">It is in </w:t>
-      </w:r>
-      <w:proofErr w:type="gramStart"/>
-      <w:r>
-        <w:rPr>
-          <w:rFonts w:ascii="Calibri" w:hAnsi="Calibri"/>
-          <w:lang w:val="en-GB"/>
-        </w:rPr>
-        <w:t>Alpha</w:t>
-      </w:r>
-      <w:proofErr w:type="gramEnd"/>
-      <w:r>
-        <w:rPr>
-          <w:rFonts w:ascii="Calibri" w:hAnsi="Calibri"/>
-          <w:lang w:val="en-GB"/>
-        </w:rPr>
-        <w:t xml:space="preserve"> and you can try it out right now by downloading “</w:t>
+        <w:t>It is in Alpha and you can try it out right now by downloading “</w:t>
       </w:r>
       <w:proofErr w:type="spellStart"/>
       <w:r>
@@ -2260,21 +2150,7 @@
         <w:rPr>
           <w:rFonts w:ascii="Calibri" w:hAnsi="Calibri"/>
         </w:rPr>
-        <w:t xml:space="preserve">== Bristol Braille </w:t>
-      </w:r>
-      <w:proofErr w:type="gramStart"/>
-      <w:r>
-        <w:rPr>
-          <w:rFonts w:ascii="Calibri" w:hAnsi="Calibri"/>
-        </w:rPr>
-        <w:t>launch</w:t>
-      </w:r>
-      <w:proofErr w:type="gramEnd"/>
-      <w:r>
-        <w:rPr>
-          <w:rFonts w:ascii="Calibri" w:hAnsi="Calibri"/>
-        </w:rPr>
-        <w:t xml:space="preserve"> the Canute </w:t>
+        <w:t xml:space="preserve">== Bristol Braille launch the Canute </w:t>
       </w:r>
       <w:r>
         <w:rPr>
@@ -2607,7 +2483,6 @@
         <w:t xml:space="preserve">can help you learn coding with just a Touch + and a </w:t>
       </w:r>
       <w:proofErr w:type="spellStart"/>
-      <w:proofErr w:type="gramStart"/>
       <w:r>
         <w:rPr>
           <w:rFonts w:ascii="Calibri" w:hAnsi="Calibri"/>
@@ -2615,7 +2490,6 @@
         <w:t>micro:bit</w:t>
       </w:r>
       <w:proofErr w:type="spellEnd"/>
-      <w:proofErr w:type="gramEnd"/>
       <w:r>
         <w:rPr>
           <w:rFonts w:ascii="Calibri" w:hAnsi="Calibri"/>
@@ -2648,7 +2522,6 @@
         </w:rPr>
         <w:t xml:space="preserve">are </w:t>
       </w:r>
-      <w:proofErr w:type="gramStart"/>
       <w:r>
         <w:rPr>
           <w:rFonts w:ascii="Calibri" w:hAnsi="Calibri"/>
@@ -2659,14 +2532,7 @@
         <w:rPr>
           <w:rFonts w:ascii="Calibri" w:hAnsi="Calibri"/>
         </w:rPr>
-        <w:t>limited</w:t>
-      </w:r>
-      <w:proofErr w:type="gramEnd"/>
-      <w:r>
-        <w:rPr>
-          <w:rFonts w:ascii="Calibri" w:hAnsi="Calibri"/>
-        </w:rPr>
-        <w:t>, it is definitely worth a look if you’re new to coding and not confident on the computer yet.</w:t>
+        <w:t>limited, it is definitely worth a look if you’re new to coding and not confident on the computer yet.</w:t>
       </w:r>
       <w:r>
         <w:rPr>
@@ -2882,21 +2748,7 @@
         <w:rPr>
           <w:rFonts w:ascii="Calibri" w:hAnsi="Calibri"/>
         </w:rPr>
-        <w:t xml:space="preserve">way past the 100 </w:t>
-      </w:r>
-      <w:proofErr w:type="gramStart"/>
-      <w:r>
-        <w:rPr>
-          <w:rFonts w:ascii="Calibri" w:hAnsi="Calibri"/>
-        </w:rPr>
-        <w:t>mark</w:t>
-      </w:r>
-      <w:proofErr w:type="gramEnd"/>
-      <w:r>
-        <w:rPr>
-          <w:rFonts w:ascii="Calibri" w:hAnsi="Calibri"/>
-        </w:rPr>
-        <w:t>.</w:t>
+        <w:t>way past the 100 mark.</w:t>
       </w:r>
     </w:p>
     <w:p>
@@ -3473,21 +3325,7 @@
         <w:rPr>
           <w:rFonts w:ascii="Calibri" w:hAnsi="Calibri"/>
         </w:rPr>
-        <w:t xml:space="preserve">I </w:t>
-      </w:r>
-      <w:proofErr w:type="gramStart"/>
-      <w:r>
-        <w:rPr>
-          <w:rFonts w:ascii="Calibri" w:hAnsi="Calibri"/>
-        </w:rPr>
-        <w:t>have  found</w:t>
-      </w:r>
-      <w:proofErr w:type="gramEnd"/>
-      <w:r>
-        <w:rPr>
-          <w:rFonts w:ascii="Calibri" w:hAnsi="Calibri"/>
-        </w:rPr>
-        <w:t xml:space="preserve"> the recreational activities quite refreshing and a great opportunity to meet other people.</w:t>
+        <w:t>I have  found the recreational activities quite refreshing and a great opportunity to meet other people.</w:t>
       </w:r>
       <w:r>
         <w:rPr>
@@ -3705,21 +3543,7 @@
         <w:rPr>
           <w:rFonts w:ascii="Calibri" w:hAnsi="Calibri"/>
         </w:rPr>
-        <w:t>“</w:t>
-      </w:r>
-      <w:proofErr w:type="gramStart"/>
-      <w:r>
-        <w:rPr>
-          <w:rFonts w:ascii="Calibri" w:hAnsi="Calibri"/>
-        </w:rPr>
-        <w:t>Yes</w:t>
-      </w:r>
-      <w:proofErr w:type="gramEnd"/>
-      <w:r>
-        <w:rPr>
-          <w:rFonts w:ascii="Calibri" w:hAnsi="Calibri"/>
-        </w:rPr>
-        <w:t xml:space="preserve"> I have. I have </w:t>
+        <w:t xml:space="preserve">“Yes I have. I have </w:t>
       </w:r>
       <w:proofErr w:type="spellStart"/>
       <w:r>
@@ -3820,21 +3644,7 @@
         <w:rPr>
           <w:rFonts w:ascii="Calibri" w:hAnsi="Calibri"/>
         </w:rPr>
-        <w:t xml:space="preserve">lar camp </w:t>
-      </w:r>
-      <w:proofErr w:type="gramStart"/>
-      <w:r>
-        <w:rPr>
-          <w:rFonts w:ascii="Calibri" w:hAnsi="Calibri"/>
-        </w:rPr>
-        <w:t>again</w:t>
-      </w:r>
-      <w:proofErr w:type="gramEnd"/>
-      <w:r>
-        <w:rPr>
-          <w:rFonts w:ascii="Calibri" w:hAnsi="Calibri"/>
-        </w:rPr>
-        <w:t xml:space="preserve"> would you come?</w:t>
+        <w:t>lar camp again would you come?</w:t>
       </w:r>
     </w:p>
     <w:p>
@@ -4095,21 +3905,7 @@
         <w:rPr>
           <w:rFonts w:ascii="Calibri" w:hAnsi="Calibri"/>
         </w:rPr>
-        <w:t xml:space="preserve">1 × 397 grams can </w:t>
-      </w:r>
-      <w:proofErr w:type="gramStart"/>
-      <w:r>
-        <w:rPr>
-          <w:rFonts w:ascii="Calibri" w:hAnsi="Calibri"/>
-        </w:rPr>
-        <w:t>of</w:t>
-      </w:r>
-      <w:proofErr w:type="gramEnd"/>
-      <w:r>
-        <w:rPr>
-          <w:rFonts w:ascii="Calibri" w:hAnsi="Calibri"/>
-        </w:rPr>
-        <w:t xml:space="preserve"> condensed milk</w:t>
+        <w:t>1 × 397 grams can of condensed milk</w:t>
       </w:r>
     </w:p>
     <w:p>
@@ -4210,25 +4006,7 @@
           <w:color w:val="666666"/>
           <w:lang w:val="en-GB" w:eastAsia="en-GB"/>
         </w:rPr>
-        <w:t xml:space="preserve">Put the chopped chocolate, condensed milk, butter and salt in a heavy-based pan on a low </w:t>
-      </w:r>
-      <w:proofErr w:type="gramStart"/>
-      <w:r>
-        <w:rPr>
-          <w:rFonts w:ascii="Calibri" w:eastAsia="Times New Roman" w:hAnsi="Calibri" w:cs="Times New Roman"/>
-          <w:color w:val="666666"/>
-          <w:lang w:val="en-GB" w:eastAsia="en-GB"/>
-        </w:rPr>
-        <w:t>heat, and</w:t>
-      </w:r>
-      <w:proofErr w:type="gramEnd"/>
-      <w:r>
-        <w:rPr>
-          <w:rFonts w:ascii="Calibri" w:eastAsia="Times New Roman" w:hAnsi="Calibri" w:cs="Times New Roman"/>
-          <w:color w:val="666666"/>
-          <w:lang w:val="en-GB" w:eastAsia="en-GB"/>
-        </w:rPr>
-        <w:t xml:space="preserve"> stir to melt.</w:t>
+        <w:t>Put the chopped chocolate, condensed milk, butter and salt in a heavy-based pan on a low heat, and stir to melt.</w:t>
       </w:r>
     </w:p>
     <w:p>
@@ -4321,25 +4099,7 @@
           <w:color w:val="666666"/>
           <w:lang w:val="en-GB" w:eastAsia="en-GB"/>
         </w:rPr>
-        <w:t xml:space="preserve"> this mixture into a foil tray 23cm / </w:t>
-      </w:r>
-      <w:proofErr w:type="gramStart"/>
-      <w:r>
-        <w:rPr>
-          <w:rFonts w:ascii="Calibri" w:eastAsia="Times New Roman" w:hAnsi="Calibri" w:cs="Times New Roman"/>
-          <w:color w:val="666666"/>
-          <w:lang w:val="en-GB" w:eastAsia="en-GB"/>
-        </w:rPr>
-        <w:t>9 inch</w:t>
-      </w:r>
-      <w:proofErr w:type="gramEnd"/>
-      <w:r>
-        <w:rPr>
-          <w:rFonts w:ascii="Calibri" w:eastAsia="Times New Roman" w:hAnsi="Calibri" w:cs="Times New Roman"/>
-          <w:color w:val="666666"/>
-          <w:lang w:val="en-GB" w:eastAsia="en-GB"/>
-        </w:rPr>
-        <w:t xml:space="preserve"> square, smoothing the top.</w:t>
+        <w:t xml:space="preserve"> this mixture into a foil tray 23cm / 9 inch square, smoothing the top.</w:t>
       </w:r>
     </w:p>
     <w:p>
@@ -4364,25 +4124,7 @@
           <w:color w:val="666666"/>
           <w:lang w:val="en-GB" w:eastAsia="en-GB"/>
         </w:rPr>
-        <w:t xml:space="preserve">Let the fudge </w:t>
-      </w:r>
-      <w:proofErr w:type="gramStart"/>
-      <w:r>
-        <w:rPr>
-          <w:rFonts w:ascii="Calibri" w:eastAsia="Times New Roman" w:hAnsi="Calibri" w:cs="Times New Roman"/>
-          <w:color w:val="666666"/>
-          <w:lang w:val="en-GB" w:eastAsia="en-GB"/>
-        </w:rPr>
-        <w:t>cool, and</w:t>
-      </w:r>
-      <w:proofErr w:type="gramEnd"/>
-      <w:r>
-        <w:rPr>
-          <w:rFonts w:ascii="Calibri" w:eastAsia="Times New Roman" w:hAnsi="Calibri" w:cs="Times New Roman"/>
-          <w:color w:val="666666"/>
-          <w:lang w:val="en-GB" w:eastAsia="en-GB"/>
-        </w:rPr>
-        <w:t xml:space="preserve"> refrigerate until set. You can then cut it into small pieces. You can best achieve this by cutting the fudge so that you get 8 rows across and 8 rows lengthways, and this should give 64 pieces, each approx. 2.75cm / 1⅛ inches square.</w:t>
+        <w:t>Let the fudge cool, and refrigerate until set. You can then cut it into small pieces. You can best achieve this by cutting the fudge so that you get 8 rows across and 8 rows lengthways, and this should give 64 pieces, each approx. 2.75cm / 1⅛ inches square.</w:t>
       </w:r>
     </w:p>
     <w:p>
@@ -4543,21 +4285,7 @@
         <w:rPr>
           <w:rFonts w:ascii="Calibri" w:hAnsi="Calibri"/>
         </w:rPr>
-        <w:t xml:space="preserve">This seems quite annoying to me, as I had only just got used to the complicated layout in the first place. Also, it seems the </w:t>
-      </w:r>
-      <w:proofErr w:type="gramStart"/>
-      <w:r>
-        <w:rPr>
-          <w:rFonts w:ascii="Calibri" w:hAnsi="Calibri"/>
-        </w:rPr>
-        <w:t>amount</w:t>
-      </w:r>
-      <w:proofErr w:type="gramEnd"/>
-      <w:r>
-        <w:rPr>
-          <w:rFonts w:ascii="Calibri" w:hAnsi="Calibri"/>
-        </w:rPr>
-        <w:t xml:space="preserve"> of things that gems </w:t>
+        <w:t xml:space="preserve">This seems quite annoying to me, as I had only just got used to the complicated layout in the first place. Also, it seems the amount of things that gems </w:t>
       </w:r>
       <w:r>
         <w:rPr>
@@ -5447,21 +5175,7 @@
         <w:rPr>
           <w:rFonts w:ascii="Calibri" w:hAnsi="Calibri"/>
         </w:rPr>
-        <w:t xml:space="preserve">app from the </w:t>
-      </w:r>
-      <w:proofErr w:type="gramStart"/>
-      <w:r>
-        <w:rPr>
-          <w:rFonts w:ascii="Calibri" w:hAnsi="Calibri"/>
-        </w:rPr>
-        <w:t>All Apps</w:t>
-      </w:r>
-      <w:proofErr w:type="gramEnd"/>
-      <w:r>
-        <w:rPr>
-          <w:rFonts w:ascii="Calibri" w:hAnsi="Calibri"/>
-        </w:rPr>
-        <w:t xml:space="preserve"> menu to do this, and </w:t>
+        <w:t xml:space="preserve">app from the All Apps menu to do this, and </w:t>
       </w:r>
       <w:proofErr w:type="spellStart"/>
       <w:r>
@@ -5728,21 +5442,7 @@
         <w:rPr>
           <w:rFonts w:ascii="Calibri" w:hAnsi="Calibri"/>
         </w:rPr>
-        <w:t xml:space="preserve">Press </w:t>
-      </w:r>
-      <w:proofErr w:type="gramStart"/>
-      <w:r>
-        <w:rPr>
-          <w:rFonts w:ascii="Calibri" w:hAnsi="Calibri"/>
-        </w:rPr>
-        <w:t>enter</w:t>
-      </w:r>
-      <w:proofErr w:type="gramEnd"/>
-      <w:r>
-        <w:rPr>
-          <w:rFonts w:ascii="Calibri" w:hAnsi="Calibri"/>
-        </w:rPr>
-        <w:t xml:space="preserve"> to open the app.</w:t>
+        <w:t>Press enter to open the app.</w:t>
       </w:r>
     </w:p>
     <w:p>
@@ -6064,21 +5764,7 @@
         <w:rPr>
           <w:rFonts w:ascii="Calibri" w:hAnsi="Calibri"/>
         </w:rPr>
-        <w:t xml:space="preserve">. I got permission to miss school to go, which was </w:t>
-      </w:r>
-      <w:proofErr w:type="gramStart"/>
-      <w:r>
-        <w:rPr>
-          <w:rFonts w:ascii="Calibri" w:hAnsi="Calibri"/>
-        </w:rPr>
-        <w:t>really fun</w:t>
-      </w:r>
-      <w:proofErr w:type="gramEnd"/>
-      <w:r>
-        <w:rPr>
-          <w:rFonts w:ascii="Calibri" w:hAnsi="Calibri"/>
-        </w:rPr>
-        <w:t>.</w:t>
+        <w:t>. I got permission to miss school to go, which was really fun.</w:t>
       </w:r>
     </w:p>
     <w:p>
@@ -6118,21 +5804,7 @@
         <w:rPr>
           <w:rFonts w:ascii="Calibri" w:hAnsi="Calibri"/>
         </w:rPr>
-        <w:t xml:space="preserve">I </w:t>
-      </w:r>
-      <w:proofErr w:type="gramStart"/>
-      <w:r>
-        <w:rPr>
-          <w:rFonts w:ascii="Calibri" w:hAnsi="Calibri"/>
-        </w:rPr>
-        <w:t>definitely recommend</w:t>
-      </w:r>
-      <w:proofErr w:type="gramEnd"/>
-      <w:r>
-        <w:rPr>
-          <w:rFonts w:ascii="Calibri" w:hAnsi="Calibri"/>
-        </w:rPr>
-        <w:t xml:space="preserve"> that you ask your school for permission to attend next year, as it is a great event which I think young braillists are missing out on.</w:t>
+        <w:t>I definitely recommend that you ask your school for permission to attend next year, as it is a great event which I think young braillists are missing out on.</w:t>
       </w:r>
     </w:p>
     <w:p>
@@ -6186,55 +5858,27 @@
         <w:rPr>
           <w:rFonts w:ascii="Calibri" w:hAnsi="Calibri"/>
         </w:rPr>
-        <w:t xml:space="preserve">Three different stands were all showcasing a new, compact device called the Hable One. It is a new way to input braille into a phone or computer, </w:t>
-      </w:r>
-      <w:proofErr w:type="gramStart"/>
-      <w:r>
-        <w:rPr>
-          <w:rFonts w:ascii="Calibri" w:hAnsi="Calibri"/>
-        </w:rPr>
-        <w:t>and also</w:t>
-      </w:r>
-      <w:proofErr w:type="gramEnd"/>
-      <w:r>
-        <w:rPr>
-          <w:rFonts w:ascii="Calibri" w:hAnsi="Calibri"/>
-        </w:rPr>
-        <w:t xml:space="preserve"> control iPhones and Android phones.</w:t>
-      </w:r>
-    </w:p>
-    <w:p>
-      <w:pPr>
-        <w:rPr>
-          <w:rFonts w:ascii="Calibri" w:hAnsi="Calibri"/>
-        </w:rPr>
-      </w:pPr>
-    </w:p>
-    <w:p>
-      <w:pPr>
-        <w:rPr>
-          <w:rFonts w:ascii="Calibri" w:hAnsi="Calibri"/>
-        </w:rPr>
-      </w:pPr>
-      <w:r>
-        <w:rPr>
-          <w:rFonts w:ascii="Calibri" w:hAnsi="Calibri"/>
-        </w:rPr>
-        <w:t xml:space="preserve">You hold it in your hand like a game controller (different to how you would hold a braille display). I had a go with </w:t>
-      </w:r>
-      <w:proofErr w:type="gramStart"/>
-      <w:r>
-        <w:rPr>
-          <w:rFonts w:ascii="Calibri" w:hAnsi="Calibri"/>
-        </w:rPr>
-        <w:t>it</w:t>
-      </w:r>
-      <w:proofErr w:type="gramEnd"/>
-      <w:r>
-        <w:rPr>
-          <w:rFonts w:ascii="Calibri" w:hAnsi="Calibri"/>
-        </w:rPr>
-        <w:t xml:space="preserve"> and it inputted text very well.</w:t>
+        <w:t>Three different stands were all showcasing a new, compact device called the Hable One. It is a new way to input braille into a phone or computer, and also control iPhones and Android phones.</w:t>
+      </w:r>
+    </w:p>
+    <w:p>
+      <w:pPr>
+        <w:rPr>
+          <w:rFonts w:ascii="Calibri" w:hAnsi="Calibri"/>
+        </w:rPr>
+      </w:pPr>
+    </w:p>
+    <w:p>
+      <w:pPr>
+        <w:rPr>
+          <w:rFonts w:ascii="Calibri" w:hAnsi="Calibri"/>
+        </w:rPr>
+      </w:pPr>
+      <w:r>
+        <w:rPr>
+          <w:rFonts w:ascii="Calibri" w:hAnsi="Calibri"/>
+        </w:rPr>
+        <w:t>You hold it in your hand like a game controller (different to how you would hold a braille display). I had a go with it and it inputted text very well.</w:t>
       </w:r>
     </w:p>
     <w:p>
@@ -6319,7 +5963,6 @@
         <w:t xml:space="preserve"> (a coding app coming to the Touch + in the September update). The app can flash code to a </w:t>
       </w:r>
       <w:proofErr w:type="spellStart"/>
-      <w:proofErr w:type="gramStart"/>
       <w:r>
         <w:rPr>
           <w:rFonts w:ascii="Calibri" w:hAnsi="Calibri"/>
@@ -6327,7 +5970,6 @@
         <w:t>micro:bit</w:t>
       </w:r>
       <w:proofErr w:type="spellEnd"/>
-      <w:proofErr w:type="gramEnd"/>
       <w:r>
         <w:rPr>
           <w:rFonts w:ascii="Calibri" w:hAnsi="Calibri"/>
@@ -6420,69 +6062,39 @@
         <w:rPr>
           <w:rFonts w:ascii="Calibri" w:hAnsi="Calibri"/>
         </w:rPr>
-        <w:t xml:space="preserve">I visited the Alexa stand quite late on in the day. I was excited about their new feature that </w:t>
-      </w:r>
-      <w:proofErr w:type="spellStart"/>
-      <w:r>
-        <w:rPr>
-          <w:rFonts w:ascii="Calibri" w:hAnsi="Calibri"/>
-        </w:rPr>
-        <w:t>recognised</w:t>
-      </w:r>
-      <w:proofErr w:type="spellEnd"/>
-      <w:r>
-        <w:rPr>
-          <w:rFonts w:ascii="Calibri" w:hAnsi="Calibri"/>
-        </w:rPr>
-        <w:t xml:space="preserve"> things you were holding, but sadly the technology behind it got mixed up and started reading out nonsense from my T-shirt. </w:t>
-      </w:r>
-      <w:proofErr w:type="spellStart"/>
-      <w:r>
-        <w:rPr>
-          <w:rFonts w:ascii="Calibri" w:hAnsi="Calibri"/>
-        </w:rPr>
-        <w:t>Hopelly</w:t>
-      </w:r>
-      <w:proofErr w:type="spellEnd"/>
-      <w:r>
-        <w:rPr>
-          <w:rFonts w:ascii="Calibri" w:hAnsi="Calibri"/>
-        </w:rPr>
-        <w:t xml:space="preserve"> this tech will improve in the future.</w:t>
-      </w:r>
-    </w:p>
-    <w:p>
-      <w:pPr>
-        <w:rPr>
-          <w:rFonts w:ascii="Calibri" w:hAnsi="Calibri"/>
-        </w:rPr>
-      </w:pPr>
-    </w:p>
-    <w:p>
-      <w:pPr>
-        <w:rPr>
-          <w:rFonts w:ascii="Calibri" w:hAnsi="Calibri"/>
-        </w:rPr>
-      </w:pPr>
-      <w:r>
-        <w:rPr>
-          <w:rFonts w:ascii="Calibri" w:hAnsi="Calibri"/>
-        </w:rPr>
-        <w:t xml:space="preserve">I visited several more </w:t>
-      </w:r>
-      <w:proofErr w:type="gramStart"/>
-      <w:r>
-        <w:rPr>
-          <w:rFonts w:ascii="Calibri" w:hAnsi="Calibri"/>
-        </w:rPr>
-        <w:t>stands, but</w:t>
-      </w:r>
-      <w:proofErr w:type="gramEnd"/>
-      <w:r>
-        <w:rPr>
-          <w:rFonts w:ascii="Calibri" w:hAnsi="Calibri"/>
-        </w:rPr>
-        <w:t xml:space="preserve"> listing them all here would take up too much space.</w:t>
+        <w:t>I visited the Alexa stand quite late on in the day. I was excited about their new feature that recognised things you were holding, but sadly the technology behind it got mixed up and started reading out nonsense from my T-shirt. Hope</w:t>
+      </w:r>
+      <w:r>
+        <w:rPr>
+          <w:rFonts w:ascii="Calibri" w:hAnsi="Calibri"/>
+        </w:rPr>
+        <w:t>fu</w:t>
+      </w:r>
+      <w:r>
+        <w:rPr>
+          <w:rFonts w:ascii="Calibri" w:hAnsi="Calibri"/>
+        </w:rPr>
+        <w:t>lly this tech will improve in the future.</w:t>
+      </w:r>
+    </w:p>
+    <w:p>
+      <w:pPr>
+        <w:rPr>
+          <w:rFonts w:ascii="Calibri" w:hAnsi="Calibri"/>
+        </w:rPr>
+      </w:pPr>
+    </w:p>
+    <w:p>
+      <w:pPr>
+        <w:rPr>
+          <w:rFonts w:ascii="Calibri" w:hAnsi="Calibri"/>
+        </w:rPr>
+      </w:pPr>
+      <w:r>
+        <w:rPr>
+          <w:rFonts w:ascii="Calibri" w:hAnsi="Calibri"/>
+        </w:rPr>
+        <w:t>I visited several more stands, but listing them all here would take up too much space.</w:t>
       </w:r>
     </w:p>
     <w:p>
@@ -6816,21 +6428,7 @@
         <w:rPr>
           <w:rFonts w:ascii="Calibri" w:hAnsi="Calibri"/>
         </w:rPr>
-        <w:t xml:space="preserve">The concept of Bluetooth trackers only works if you have </w:t>
-      </w:r>
-      <w:proofErr w:type="gramStart"/>
-      <w:r>
-        <w:rPr>
-          <w:rFonts w:ascii="Calibri" w:hAnsi="Calibri"/>
-        </w:rPr>
-        <w:t>a large number of</w:t>
-      </w:r>
-      <w:proofErr w:type="gramEnd"/>
-      <w:r>
-        <w:rPr>
-          <w:rFonts w:ascii="Calibri" w:hAnsi="Calibri"/>
-        </w:rPr>
-        <w:t xml:space="preserve"> users who can automatically report the location of an item if it is lost. AirTags rely on built-in features of more than a billion iPhones around the world for this, </w:t>
+        <w:t xml:space="preserve">The concept of Bluetooth trackers only works if you have a large number of users who can automatically report the location of an item if it is lost. AirTags rely on built-in features of more than a billion iPhones around the world for this, </w:t>
       </w:r>
       <w:r>
         <w:rPr>
@@ -6894,21 +6492,7 @@
         <w:rPr>
           <w:rFonts w:ascii="Calibri" w:hAnsi="Calibri"/>
         </w:rPr>
-        <w:t xml:space="preserve"> for anyone considering </w:t>
-      </w:r>
-      <w:proofErr w:type="gramStart"/>
-      <w:r>
-        <w:rPr>
-          <w:rFonts w:ascii="Calibri" w:hAnsi="Calibri"/>
-        </w:rPr>
-        <w:t>to do</w:t>
-      </w:r>
-      <w:proofErr w:type="gramEnd"/>
-      <w:r>
-        <w:rPr>
-          <w:rFonts w:ascii="Calibri" w:hAnsi="Calibri"/>
-        </w:rPr>
-        <w:t xml:space="preserve"> this</w:t>
+        <w:t xml:space="preserve"> for anyone considering to do this</w:t>
       </w:r>
       <w:r>
         <w:rPr>
@@ -7116,21 +6700,7 @@
         <w:rPr>
           <w:rFonts w:ascii="Calibri" w:hAnsi="Calibri"/>
         </w:rPr>
-        <w:t xml:space="preserve">These apps should be closed using the app switcher when not actively in use. It is quick to ask Siri to open them or find them on the </w:t>
-      </w:r>
-      <w:proofErr w:type="gramStart"/>
-      <w:r>
-        <w:rPr>
-          <w:rFonts w:ascii="Calibri" w:hAnsi="Calibri"/>
-        </w:rPr>
-        <w:t>Home</w:t>
-      </w:r>
-      <w:proofErr w:type="gramEnd"/>
-      <w:r>
-        <w:rPr>
-          <w:rFonts w:ascii="Calibri" w:hAnsi="Calibri"/>
-        </w:rPr>
-        <w:t xml:space="preserve"> screen again when you need them.</w:t>
+        <w:t>These apps should be closed using the app switcher when not actively in use. It is quick to ask Siri to open them or find them on the Home screen again when you need them.</w:t>
       </w:r>
       <w:r>
         <w:rPr>
@@ -7142,21 +6712,7 @@
         <w:rPr>
           <w:rFonts w:ascii="Calibri" w:hAnsi="Calibri"/>
         </w:rPr>
-        <w:t xml:space="preserve">To access the app </w:t>
-      </w:r>
-      <w:proofErr w:type="gramStart"/>
-      <w:r>
-        <w:rPr>
-          <w:rFonts w:ascii="Calibri" w:hAnsi="Calibri"/>
-        </w:rPr>
-        <w:t>switcher</w:t>
-      </w:r>
-      <w:proofErr w:type="gramEnd"/>
-      <w:r>
-        <w:rPr>
-          <w:rFonts w:ascii="Calibri" w:hAnsi="Calibri"/>
-        </w:rPr>
-        <w:t xml:space="preserve"> press the home button twice quickly if you have one, and if not swipe up from the bottom of the screen until you </w:t>
+        <w:t xml:space="preserve">To access the app switcher press the home button twice quickly if you have one, and if not swipe up from the bottom of the screen until you </w:t>
       </w:r>
       <w:r>
         <w:rPr>
@@ -7348,21 +6904,7 @@
         <w:rPr>
           <w:rFonts w:ascii="Calibri" w:hAnsi="Calibri"/>
         </w:rPr>
-        <w:t xml:space="preserve"> </w:t>
-      </w:r>
-      <w:proofErr w:type="gramStart"/>
-      <w:r>
-        <w:rPr>
-          <w:rFonts w:ascii="Calibri" w:hAnsi="Calibri"/>
-        </w:rPr>
-        <w:t>network</w:t>
-      </w:r>
-      <w:proofErr w:type="gramEnd"/>
-      <w:r>
-        <w:rPr>
-          <w:rFonts w:ascii="Calibri" w:hAnsi="Calibri"/>
-        </w:rPr>
-        <w:t xml:space="preserve"> so you don’t accidentally use up all your data.</w:t>
+        <w:t xml:space="preserve"> network so you don’t accidentally use up all your data.</w:t>
       </w:r>
     </w:p>
     <w:p>
@@ -7582,21 +7124,7 @@
         <w:rPr>
           <w:rFonts w:asciiTheme="majorHAnsi" w:hAnsiTheme="majorHAnsi" w:cstheme="majorHAnsi"/>
         </w:rPr>
-        <w:t xml:space="preserve">completely secure too, you just tap on the Password field on the network info page and you will be prompted for Face </w:t>
-      </w:r>
-      <w:proofErr w:type="gramStart"/>
-      <w:r>
-        <w:rPr>
-          <w:rFonts w:asciiTheme="majorHAnsi" w:hAnsiTheme="majorHAnsi" w:cstheme="majorHAnsi"/>
-        </w:rPr>
-        <w:t>ID,  Touch</w:t>
-      </w:r>
-      <w:proofErr w:type="gramEnd"/>
-      <w:r>
-        <w:rPr>
-          <w:rFonts w:asciiTheme="majorHAnsi" w:hAnsiTheme="majorHAnsi" w:cstheme="majorHAnsi"/>
-        </w:rPr>
-        <w:t xml:space="preserve"> ID or your passcode before being allowed access to the password.</w:t>
+        <w:t>completely secure too, you just tap on the Password field on the network info page and you will be prompted for Face ID,  Touch ID or your passcode before being allowed access to the password.</w:t>
       </w:r>
     </w:p>
     <w:p>
@@ -7719,21 +7247,7 @@
         <w:rPr>
           <w:rFonts w:asciiTheme="majorHAnsi" w:hAnsiTheme="majorHAnsi" w:cstheme="majorHAnsi"/>
         </w:rPr>
-        <w:t xml:space="preserve">…) will auto-collapse while browsing. This is really annoying, as if you want to go back to the previous page you first have to use your finger to find the address bar on the screen and then </w:t>
-      </w:r>
-      <w:proofErr w:type="gramStart"/>
-      <w:r>
-        <w:rPr>
-          <w:rFonts w:asciiTheme="majorHAnsi" w:hAnsiTheme="majorHAnsi" w:cstheme="majorHAnsi"/>
-        </w:rPr>
-        <w:t>double-tap</w:t>
-      </w:r>
-      <w:proofErr w:type="gramEnd"/>
-      <w:r>
-        <w:rPr>
-          <w:rFonts w:asciiTheme="majorHAnsi" w:hAnsiTheme="majorHAnsi" w:cstheme="majorHAnsi"/>
-        </w:rPr>
-        <w:t xml:space="preserve"> it.</w:t>
+        <w:t>…) will auto-collapse while browsing. This is really annoying, as if you want to go back to the previous page you first have to use your finger to find the address bar on the screen and then double-tap it.</w:t>
       </w:r>
     </w:p>
     <w:p>
@@ -7838,7 +7352,6 @@
         </w:rPr>
         <w:t xml:space="preserve">I recently became aware </w:t>
       </w:r>
-      <w:proofErr w:type="gramStart"/>
       <w:r>
         <w:rPr>
           <w:rFonts w:asciiTheme="majorHAnsi" w:hAnsiTheme="majorHAnsi" w:cstheme="majorHAnsi"/>
@@ -7855,14 +7368,7 @@
         <w:rPr>
           <w:rFonts w:asciiTheme="majorHAnsi" w:hAnsiTheme="majorHAnsi" w:cstheme="majorHAnsi"/>
         </w:rPr>
-        <w:t>n</w:t>
-      </w:r>
-      <w:proofErr w:type="gramEnd"/>
-      <w:r>
-        <w:rPr>
-          <w:rFonts w:asciiTheme="majorHAnsi" w:hAnsiTheme="majorHAnsi" w:cstheme="majorHAnsi"/>
-        </w:rPr>
-        <w:t xml:space="preserve"> announcement-only</w:t>
+        <w:t>n announcement-only</w:t>
       </w:r>
       <w:r>
         <w:rPr>
@@ -7886,21 +7392,7 @@
         <w:rPr>
           <w:rFonts w:asciiTheme="majorHAnsi" w:hAnsiTheme="majorHAnsi" w:cstheme="majorHAnsi"/>
         </w:rPr>
-        <w:t xml:space="preserve">Although the list is </w:t>
-      </w:r>
-      <w:proofErr w:type="gramStart"/>
-      <w:r>
-        <w:rPr>
-          <w:rFonts w:asciiTheme="majorHAnsi" w:hAnsiTheme="majorHAnsi" w:cstheme="majorHAnsi"/>
-        </w:rPr>
-        <w:t>ran</w:t>
-      </w:r>
-      <w:proofErr w:type="gramEnd"/>
-      <w:r>
-        <w:rPr>
-          <w:rFonts w:asciiTheme="majorHAnsi" w:hAnsiTheme="majorHAnsi" w:cstheme="majorHAnsi"/>
-        </w:rPr>
-        <w:t xml:space="preserve"> from America, it still has plenty of useful information sent around that has been interesting to me (I attended a webinar about accessible textbooks</w:t>
+        <w:t>Although the list is ran from America, it still has plenty of useful information sent around that has been interesting to me (I attended a webinar about accessible textbooks</w:t>
       </w:r>
       <w:r>
         <w:rPr>
@@ -7931,55 +7423,27 @@
         <w:rPr>
           <w:rFonts w:asciiTheme="majorHAnsi" w:hAnsiTheme="majorHAnsi" w:cstheme="majorHAnsi"/>
         </w:rPr>
-        <w:t xml:space="preserve">Although there are a </w:t>
-      </w:r>
-      <w:proofErr w:type="gramStart"/>
-      <w:r>
-        <w:rPr>
-          <w:rFonts w:asciiTheme="majorHAnsi" w:hAnsiTheme="majorHAnsi" w:cstheme="majorHAnsi"/>
-        </w:rPr>
-        <w:t>fair few emails</w:t>
-      </w:r>
-      <w:proofErr w:type="gramEnd"/>
-      <w:r>
-        <w:rPr>
-          <w:rFonts w:asciiTheme="majorHAnsi" w:hAnsiTheme="majorHAnsi" w:cstheme="majorHAnsi"/>
-        </w:rPr>
-        <w:t xml:space="preserve"> a day, you can opt for a daily/weekly digest instead.</w:t>
-      </w:r>
-    </w:p>
-    <w:p>
-      <w:pPr>
-        <w:rPr>
-          <w:rFonts w:asciiTheme="majorHAnsi" w:hAnsiTheme="majorHAnsi" w:cstheme="majorHAnsi"/>
-        </w:rPr>
-      </w:pPr>
-    </w:p>
-    <w:p>
-      <w:pPr>
-        <w:rPr>
-          <w:rFonts w:asciiTheme="majorHAnsi" w:hAnsiTheme="majorHAnsi" w:cstheme="majorHAnsi"/>
-        </w:rPr>
-      </w:pPr>
-      <w:r>
-        <w:rPr>
-          <w:rFonts w:asciiTheme="majorHAnsi" w:hAnsiTheme="majorHAnsi" w:cstheme="majorHAnsi"/>
-        </w:rPr>
-        <w:t xml:space="preserve">The list is particularly great as the subject lines are always descriptive and clear (with the </w:t>
-      </w:r>
-      <w:proofErr w:type="gramStart"/>
-      <w:r>
-        <w:rPr>
-          <w:rFonts w:asciiTheme="majorHAnsi" w:hAnsiTheme="majorHAnsi" w:cstheme="majorHAnsi"/>
-        </w:rPr>
-        <w:t>added bonus</w:t>
-      </w:r>
-      <w:proofErr w:type="gramEnd"/>
-      <w:r>
-        <w:rPr>
-          <w:rFonts w:asciiTheme="majorHAnsi" w:hAnsiTheme="majorHAnsi" w:cstheme="majorHAnsi"/>
-        </w:rPr>
-        <w:t xml:space="preserve"> of a constant prefix which is helpful for email sorting rules) and the entire article being mentioned is always included in the main body of the email if possible.</w:t>
+        <w:t>Although there are a fair few emails a day, you can opt for a daily/weekly digest instead.</w:t>
+      </w:r>
+    </w:p>
+    <w:p>
+      <w:pPr>
+        <w:rPr>
+          <w:rFonts w:asciiTheme="majorHAnsi" w:hAnsiTheme="majorHAnsi" w:cstheme="majorHAnsi"/>
+        </w:rPr>
+      </w:pPr>
+    </w:p>
+    <w:p>
+      <w:pPr>
+        <w:rPr>
+          <w:rFonts w:asciiTheme="majorHAnsi" w:hAnsiTheme="majorHAnsi" w:cstheme="majorHAnsi"/>
+        </w:rPr>
+      </w:pPr>
+      <w:r>
+        <w:rPr>
+          <w:rFonts w:asciiTheme="majorHAnsi" w:hAnsiTheme="majorHAnsi" w:cstheme="majorHAnsi"/>
+        </w:rPr>
+        <w:t>The list is particularly great as the subject lines are always descriptive and clear (with the added bonus of a constant prefix which is helpful for email sorting rules) and the entire article being mentioned is always included in the main body of the email if possible.</w:t>
       </w:r>
     </w:p>
     <w:p>
@@ -8304,21 +7768,7 @@
         <w:rPr>
           <w:rFonts w:asciiTheme="majorHAnsi" w:hAnsiTheme="majorHAnsi" w:cstheme="majorHAnsi"/>
         </w:rPr>
-        <w:t>new console is the Canute multi-</w:t>
-      </w:r>
-      <w:proofErr w:type="gramStart"/>
-      <w:r>
-        <w:rPr>
-          <w:rFonts w:asciiTheme="majorHAnsi" w:hAnsiTheme="majorHAnsi" w:cstheme="majorHAnsi"/>
-        </w:rPr>
-        <w:t>line  braille</w:t>
-      </w:r>
-      <w:proofErr w:type="gramEnd"/>
-      <w:r>
-        <w:rPr>
-          <w:rFonts w:asciiTheme="majorHAnsi" w:hAnsiTheme="majorHAnsi" w:cstheme="majorHAnsi"/>
-        </w:rPr>
-        <w:t xml:space="preserve"> display, which appears to slot into some kind of dock. There is a keyboard integrated into the dock which slides out from underneath, </w:t>
+        <w:t xml:space="preserve">new console is the Canute multi-line  braille display, which appears to slot into some kind of dock. There is a keyboard integrated into the dock which slides out from underneath, </w:t>
       </w:r>
       <w:r>
         <w:rPr>
@@ -8344,21 +7794,7 @@
         <w:rPr>
           <w:rFonts w:asciiTheme="majorHAnsi" w:hAnsiTheme="majorHAnsi" w:cstheme="majorHAnsi"/>
         </w:rPr>
-        <w:t xml:space="preserve">While the original Canute was only capable of reading </w:t>
-      </w:r>
-      <w:proofErr w:type="gramStart"/>
-      <w:r>
-        <w:rPr>
-          <w:rFonts w:asciiTheme="majorHAnsi" w:hAnsiTheme="majorHAnsi" w:cstheme="majorHAnsi"/>
-        </w:rPr>
-        <w:t>specially-formatted</w:t>
-      </w:r>
-      <w:proofErr w:type="gramEnd"/>
-      <w:r>
-        <w:rPr>
-          <w:rFonts w:asciiTheme="majorHAnsi" w:hAnsiTheme="majorHAnsi" w:cstheme="majorHAnsi"/>
-        </w:rPr>
-        <w:t xml:space="preserve"> braille files from Duxbury, the new prototype of the Canute console can</w:t>
+        <w:t>While the original Canute was only capable of reading specially-formatted braille files from Duxbury, the new prototype of the Canute console can</w:t>
       </w:r>
       <w:r>
         <w:rPr>
@@ -8396,49 +7832,27 @@
         <w:rPr>
           <w:rFonts w:asciiTheme="majorHAnsi" w:hAnsiTheme="majorHAnsi" w:cstheme="majorHAnsi"/>
         </w:rPr>
-        <w:t xml:space="preserve"> There was a braille “for” sign which moved around the screen (controlled by the arrow keys</w:t>
-      </w:r>
-      <w:proofErr w:type="gramStart"/>
-      <w:r>
-        <w:rPr>
-          <w:rFonts w:asciiTheme="majorHAnsi" w:hAnsiTheme="majorHAnsi" w:cstheme="majorHAnsi"/>
-        </w:rPr>
-        <w:t>)</w:t>
-      </w:r>
-      <w:proofErr w:type="gramEnd"/>
-      <w:r>
-        <w:rPr>
-          <w:rFonts w:asciiTheme="majorHAnsi" w:hAnsiTheme="majorHAnsi" w:cstheme="majorHAnsi"/>
-        </w:rPr>
-        <w:t xml:space="preserve"> and you had to position it on top of the braille letters to eat them and win the game.</w:t>
-      </w:r>
-    </w:p>
-    <w:p>
-      <w:pPr>
-        <w:rPr>
-          <w:rFonts w:asciiTheme="majorHAnsi" w:hAnsiTheme="majorHAnsi" w:cstheme="majorHAnsi"/>
-        </w:rPr>
-      </w:pPr>
-    </w:p>
-    <w:p>
-      <w:pPr>
-        <w:rPr>
-          <w:rFonts w:asciiTheme="majorHAnsi" w:hAnsiTheme="majorHAnsi" w:cstheme="majorHAnsi"/>
-        </w:rPr>
-      </w:pPr>
-      <w:proofErr w:type="gramStart"/>
-      <w:r>
-        <w:rPr>
-          <w:rFonts w:asciiTheme="majorHAnsi" w:hAnsiTheme="majorHAnsi" w:cstheme="majorHAnsi"/>
-        </w:rPr>
-        <w:t>So</w:t>
-      </w:r>
-      <w:proofErr w:type="gramEnd"/>
-      <w:r>
-        <w:rPr>
-          <w:rFonts w:asciiTheme="majorHAnsi" w:hAnsiTheme="majorHAnsi" w:cstheme="majorHAnsi"/>
-        </w:rPr>
-        <w:t xml:space="preserve"> in conclusion I think that the Canute console is really cool and a massive leap forward from the original Canute.</w:t>
+        <w:t xml:space="preserve"> There was a braille “for” sign which moved around the screen (controlled by the arrow keys) and you had to position it on top of the braille letters to eat them and win the game.</w:t>
+      </w:r>
+    </w:p>
+    <w:p>
+      <w:pPr>
+        <w:rPr>
+          <w:rFonts w:asciiTheme="majorHAnsi" w:hAnsiTheme="majorHAnsi" w:cstheme="majorHAnsi"/>
+        </w:rPr>
+      </w:pPr>
+    </w:p>
+    <w:p>
+      <w:pPr>
+        <w:rPr>
+          <w:rFonts w:asciiTheme="majorHAnsi" w:hAnsiTheme="majorHAnsi" w:cstheme="majorHAnsi"/>
+        </w:rPr>
+      </w:pPr>
+      <w:r>
+        <w:rPr>
+          <w:rFonts w:asciiTheme="majorHAnsi" w:hAnsiTheme="majorHAnsi" w:cstheme="majorHAnsi"/>
+        </w:rPr>
+        <w:t>So in conclusion I think that the Canute console is really cool and a massive leap forward from the original Canute.</w:t>
       </w:r>
     </w:p>
     <w:p>
@@ -8667,21 +8081,7 @@
         <w:rPr>
           <w:rFonts w:asciiTheme="majorHAnsi" w:hAnsiTheme="majorHAnsi" w:cstheme="majorHAnsi"/>
         </w:rPr>
-        <w:t>The experience was really amazing (particularly my fastest 18.1-second lap</w:t>
-      </w:r>
-      <w:proofErr w:type="gramStart"/>
-      <w:r>
-        <w:rPr>
-          <w:rFonts w:asciiTheme="majorHAnsi" w:hAnsiTheme="majorHAnsi" w:cstheme="majorHAnsi"/>
-        </w:rPr>
-        <w:t>)</w:t>
-      </w:r>
-      <w:proofErr w:type="gramEnd"/>
-      <w:r>
-        <w:rPr>
-          <w:rFonts w:asciiTheme="majorHAnsi" w:hAnsiTheme="majorHAnsi" w:cstheme="majorHAnsi"/>
-        </w:rPr>
-        <w:t xml:space="preserve"> and I encourage other blind people to give it a try.</w:t>
+        <w:t>The experience was really amazing (particularly my fastest 18.1-second lap) and I encourage other blind people to give it a try.</w:t>
       </w:r>
     </w:p>
     <w:p>
@@ -9034,21 +8434,7 @@
         <w:rPr>
           <w:rFonts w:asciiTheme="majorHAnsi" w:hAnsiTheme="majorHAnsi" w:cstheme="majorHAnsi"/>
         </w:rPr>
-        <w:t xml:space="preserve">the Tactile Times </w:t>
-      </w:r>
-      <w:proofErr w:type="gramStart"/>
-      <w:r>
-        <w:rPr>
-          <w:rFonts w:asciiTheme="majorHAnsi" w:hAnsiTheme="majorHAnsi" w:cstheme="majorHAnsi"/>
-        </w:rPr>
-        <w:t>league</w:t>
-      </w:r>
-      <w:proofErr w:type="gramEnd"/>
-      <w:r>
-        <w:rPr>
-          <w:rFonts w:asciiTheme="majorHAnsi" w:hAnsiTheme="majorHAnsi" w:cstheme="majorHAnsi"/>
-        </w:rPr>
-        <w:t xml:space="preserve"> </w:t>
+        <w:t xml:space="preserve">the Tactile Times league </w:t>
       </w:r>
       <w:r>
         <w:rPr>
@@ -9396,21 +8782,7 @@
         <w:rPr>
           <w:rFonts w:asciiTheme="majorHAnsi" w:hAnsiTheme="majorHAnsi" w:cstheme="majorHAnsi"/>
         </w:rPr>
-        <w:t xml:space="preserve">The game is available on our new </w:t>
-      </w:r>
-      <w:proofErr w:type="gramStart"/>
-      <w:r>
-        <w:rPr>
-          <w:rFonts w:asciiTheme="majorHAnsi" w:hAnsiTheme="majorHAnsi" w:cstheme="majorHAnsi"/>
-        </w:rPr>
-        <w:t>games</w:t>
-      </w:r>
-      <w:proofErr w:type="gramEnd"/>
-      <w:r>
-        <w:rPr>
-          <w:rFonts w:asciiTheme="majorHAnsi" w:hAnsiTheme="majorHAnsi" w:cstheme="majorHAnsi"/>
-        </w:rPr>
-        <w:t xml:space="preserve"> website at: </w:t>
+        <w:t xml:space="preserve">The game is available on our new games website at: </w:t>
       </w:r>
       <w:hyperlink r:id="rId38" w:history="1">
         <w:r>
@@ -9478,21 +8850,7 @@
         <w:rPr>
           <w:rFonts w:asciiTheme="majorHAnsi" w:hAnsiTheme="majorHAnsi" w:cstheme="majorHAnsi"/>
         </w:rPr>
-        <w:t xml:space="preserve">It is made for people using a screen reader on a phone, iPad, computer, </w:t>
-      </w:r>
-      <w:proofErr w:type="gramStart"/>
-      <w:r>
-        <w:rPr>
-          <w:rFonts w:asciiTheme="majorHAnsi" w:hAnsiTheme="majorHAnsi" w:cstheme="majorHAnsi"/>
-        </w:rPr>
-        <w:t>tablet</w:t>
-      </w:r>
-      <w:proofErr w:type="gramEnd"/>
-      <w:r>
-        <w:rPr>
-          <w:rFonts w:asciiTheme="majorHAnsi" w:hAnsiTheme="majorHAnsi" w:cstheme="majorHAnsi"/>
-        </w:rPr>
-        <w:t xml:space="preserve"> or other device.</w:t>
+        <w:t>It is made for people using a screen reader on a phone, iPad, computer, tablet or other device.</w:t>
       </w:r>
     </w:p>
     <w:p>
@@ -9740,21 +9098,7 @@
         <w:rPr>
           <w:rFonts w:asciiTheme="majorHAnsi" w:hAnsiTheme="majorHAnsi" w:cstheme="majorHAnsi"/>
         </w:rPr>
-        <w:t xml:space="preserve">Our chatbot currently only understands a limited </w:t>
-      </w:r>
-      <w:proofErr w:type="gramStart"/>
-      <w:r>
-        <w:rPr>
-          <w:rFonts w:asciiTheme="majorHAnsi" w:hAnsiTheme="majorHAnsi" w:cstheme="majorHAnsi"/>
-        </w:rPr>
-        <w:t>amount</w:t>
-      </w:r>
-      <w:proofErr w:type="gramEnd"/>
-      <w:r>
-        <w:rPr>
-          <w:rFonts w:asciiTheme="majorHAnsi" w:hAnsiTheme="majorHAnsi" w:cstheme="majorHAnsi"/>
-        </w:rPr>
-        <w:t xml:space="preserve"> of questions about different areas of our website, and we need some people to help try it out!</w:t>
+        <w:t>Our chatbot currently only understands a limited amount of questions about different areas of our website, and we need some people to help try it out!</w:t>
       </w:r>
     </w:p>
     <w:p>
@@ -9794,23 +9138,7 @@
             <w:rStyle w:val="Hyperlink"/>
             <w:rFonts w:asciiTheme="majorHAnsi" w:hAnsiTheme="majorHAnsi" w:cstheme="majorHAnsi"/>
           </w:rPr>
-          <w:t xml:space="preserve">the </w:t>
-        </w:r>
-        <w:proofErr w:type="gramStart"/>
-        <w:r>
-          <w:rPr>
-            <w:rStyle w:val="Hyperlink"/>
-            <w:rFonts w:asciiTheme="majorHAnsi" w:hAnsiTheme="majorHAnsi" w:cstheme="majorHAnsi"/>
-          </w:rPr>
-          <w:t>recently-released</w:t>
-        </w:r>
-        <w:proofErr w:type="gramEnd"/>
-        <w:r>
-          <w:rPr>
-            <w:rStyle w:val="Hyperlink"/>
-            <w:rFonts w:asciiTheme="majorHAnsi" w:hAnsiTheme="majorHAnsi" w:cstheme="majorHAnsi"/>
-          </w:rPr>
-          <w:t xml:space="preserve"> </w:t>
+          <w:t xml:space="preserve">the recently-released </w:t>
         </w:r>
         <w:proofErr w:type="spellStart"/>
         <w:r>
@@ -9880,21 +9208,7 @@
         <w:rPr>
           <w:rFonts w:asciiTheme="majorHAnsi" w:hAnsiTheme="majorHAnsi" w:cstheme="majorHAnsi"/>
         </w:rPr>
-        <w:t xml:space="preserve">Try asking questions such as How can I </w:t>
-      </w:r>
-      <w:proofErr w:type="gramStart"/>
-      <w:r>
-        <w:rPr>
-          <w:rFonts w:asciiTheme="majorHAnsi" w:hAnsiTheme="majorHAnsi" w:cstheme="majorHAnsi"/>
-        </w:rPr>
-        <w:t>subscribe?,</w:t>
-      </w:r>
-      <w:proofErr w:type="gramEnd"/>
-      <w:r>
-        <w:rPr>
-          <w:rFonts w:asciiTheme="majorHAnsi" w:hAnsiTheme="majorHAnsi" w:cstheme="majorHAnsi"/>
-        </w:rPr>
-        <w:t xml:space="preserve"> How can I view issues?, Where can I find your blog?, </w:t>
+        <w:t xml:space="preserve">Try asking questions such as How can I subscribe?, How can I view issues?, Where can I find your blog?, </w:t>
       </w:r>
       <w:proofErr w:type="spellStart"/>
       <w:r>
@@ -10056,23 +9370,7 @@
           <w:rFonts w:asciiTheme="majorHAnsi" w:hAnsiTheme="majorHAnsi" w:cstheme="majorHAnsi"/>
           <w:iCs/>
         </w:rPr>
-        <w:t xml:space="preserve">The Braillists are running two </w:t>
-      </w:r>
-      <w:proofErr w:type="gramStart"/>
-      <w:r>
-        <w:rPr>
-          <w:rFonts w:asciiTheme="majorHAnsi" w:hAnsiTheme="majorHAnsi" w:cstheme="majorHAnsi"/>
-          <w:iCs/>
-        </w:rPr>
-        <w:t>really exciting</w:t>
-      </w:r>
-      <w:proofErr w:type="gramEnd"/>
-      <w:r>
-        <w:rPr>
-          <w:rFonts w:asciiTheme="majorHAnsi" w:hAnsiTheme="majorHAnsi" w:cstheme="majorHAnsi"/>
-          <w:iCs/>
-        </w:rPr>
-        <w:t xml:space="preserve"> (and free!) online seminars on World Braille Day, 4</w:t>
+        <w:t>The Braillists are running two really exciting (and free!) online seminars on World Braille Day, 4</w:t>
       </w:r>
       <w:r>
         <w:rPr>
@@ -10217,23 +9515,7 @@
           <w:rFonts w:asciiTheme="majorHAnsi" w:hAnsiTheme="majorHAnsi" w:cstheme="majorHAnsi"/>
           <w:iCs/>
         </w:rPr>
-        <w:t xml:space="preserve">An evening panel discussion focussing on braille technology: its past, </w:t>
-      </w:r>
-      <w:proofErr w:type="gramStart"/>
-      <w:r>
-        <w:rPr>
-          <w:rFonts w:asciiTheme="majorHAnsi" w:hAnsiTheme="majorHAnsi" w:cstheme="majorHAnsi"/>
-          <w:iCs/>
-        </w:rPr>
-        <w:t>present</w:t>
-      </w:r>
-      <w:proofErr w:type="gramEnd"/>
-      <w:r>
-        <w:rPr>
-          <w:rFonts w:asciiTheme="majorHAnsi" w:hAnsiTheme="majorHAnsi" w:cstheme="majorHAnsi"/>
-          <w:iCs/>
-        </w:rPr>
-        <w:t xml:space="preserve"> and future. The panel will include historians, people working in the braille technology industry today, and developers of the next generation of braille hardware and software.</w:t>
+        <w:t>An evening panel discussion focussing on braille technology: its past, present and future. The panel will include historians, people working in the braille technology industry today, and developers of the next generation of braille hardware and software.</w:t>
       </w:r>
     </w:p>
     <w:p>
@@ -10810,21 +10092,7 @@
         <w:rPr>
           <w:rFonts w:asciiTheme="majorHAnsi" w:hAnsiTheme="majorHAnsi" w:cstheme="majorHAnsi"/>
         </w:rPr>
-        <w:t xml:space="preserve">For ages 7 to 25, and </w:t>
-      </w:r>
-      <w:proofErr w:type="gramStart"/>
-      <w:r>
-        <w:rPr>
-          <w:rFonts w:asciiTheme="majorHAnsi" w:hAnsiTheme="majorHAnsi" w:cstheme="majorHAnsi"/>
-        </w:rPr>
-        <w:t>it‘</w:t>
-      </w:r>
-      <w:proofErr w:type="gramEnd"/>
-      <w:r>
-        <w:rPr>
-          <w:rFonts w:asciiTheme="majorHAnsi" w:hAnsiTheme="majorHAnsi" w:cstheme="majorHAnsi"/>
-        </w:rPr>
-        <w:t>s free. For more information contact Aimee on 07909 043121 or email </w:t>
+        <w:t>For ages 7 to 25, and it‘s free. For more information contact Aimee on 07909 043121 or email </w:t>
       </w:r>
       <w:hyperlink r:id="rId51" w:history="1">
         <w:r>
@@ -11048,21 +10316,7 @@
         <w:rPr>
           <w:rFonts w:asciiTheme="majorHAnsi" w:hAnsiTheme="majorHAnsi" w:cstheme="majorHAnsi"/>
         </w:rPr>
-        <w:t xml:space="preserve">14 February 2023, York, and for 10 – </w:t>
-      </w:r>
-      <w:proofErr w:type="gramStart"/>
-      <w:r>
-        <w:rPr>
-          <w:rFonts w:asciiTheme="majorHAnsi" w:hAnsiTheme="majorHAnsi" w:cstheme="majorHAnsi"/>
-        </w:rPr>
-        <w:t>13 year olds</w:t>
-      </w:r>
-      <w:proofErr w:type="gramEnd"/>
-      <w:r>
-        <w:rPr>
-          <w:rFonts w:asciiTheme="majorHAnsi" w:hAnsiTheme="majorHAnsi" w:cstheme="majorHAnsi"/>
-        </w:rPr>
-        <w:t>.</w:t>
+        <w:t>14 February 2023, York, and for 10 – 13 year olds.</w:t>
       </w:r>
       <w:r>
         <w:rPr>
@@ -11115,21 +10369,7 @@
         <w:rPr>
           <w:rFonts w:asciiTheme="majorHAnsi" w:hAnsiTheme="majorHAnsi" w:cstheme="majorHAnsi"/>
         </w:rPr>
-        <w:t xml:space="preserve">3 to 5 April 2023, YMCA Lakeside, Ulverston, for </w:t>
-      </w:r>
-      <w:proofErr w:type="gramStart"/>
-      <w:r>
-        <w:rPr>
-          <w:rFonts w:asciiTheme="majorHAnsi" w:hAnsiTheme="majorHAnsi" w:cstheme="majorHAnsi"/>
-        </w:rPr>
-        <w:t>10 to 13 year olds</w:t>
-      </w:r>
-      <w:proofErr w:type="gramEnd"/>
-      <w:r>
-        <w:rPr>
-          <w:rFonts w:asciiTheme="majorHAnsi" w:hAnsiTheme="majorHAnsi" w:cstheme="majorHAnsi"/>
-        </w:rPr>
-        <w:t>.</w:t>
+        <w:t>3 to 5 April 2023, YMCA Lakeside, Ulverston, for 10 to 13 year olds.</w:t>
       </w:r>
     </w:p>
     <w:p>
@@ -11162,18 +10402,13 @@
         <w:t xml:space="preserve">March 2023 (regular sessions on Thursday/Monday evenings) and an in-person workshop on 15 to 16 April 2023. </w:t>
       </w:r>
       <w:r>
-        <w:t xml:space="preserve">For 14 – </w:t>
-      </w:r>
-      <w:proofErr w:type="gramStart"/>
-      <w:r>
-        <w:t xml:space="preserve">17 year </w:t>
+        <w:t xml:space="preserve">For 14 – 17 year </w:t>
       </w:r>
       <w:proofErr w:type="spellStart"/>
       <w:r>
         <w:t>olds</w:t>
       </w:r>
       <w:proofErr w:type="spellEnd"/>
-      <w:proofErr w:type="gramEnd"/>
       <w:r>
         <w:t xml:space="preserve">. </w:t>
       </w:r>
@@ -11358,21 +10593,7 @@
         <w:rPr>
           <w:rFonts w:asciiTheme="majorHAnsi" w:hAnsiTheme="majorHAnsi" w:cstheme="majorHAnsi"/>
         </w:rPr>
-        <w:t xml:space="preserve">28 to 31 July 2023, </w:t>
-      </w:r>
-      <w:proofErr w:type="gramStart"/>
-      <w:r>
-        <w:rPr>
-          <w:rFonts w:asciiTheme="majorHAnsi" w:hAnsiTheme="majorHAnsi" w:cstheme="majorHAnsi"/>
-        </w:rPr>
-        <w:t>North East</w:t>
-      </w:r>
-      <w:proofErr w:type="gramEnd"/>
-      <w:r>
-        <w:rPr>
-          <w:rFonts w:asciiTheme="majorHAnsi" w:hAnsiTheme="majorHAnsi" w:cstheme="majorHAnsi"/>
-        </w:rPr>
-        <w:t xml:space="preserve"> Wales, for Families</w:t>
+        <w:t>28 to 31 July 2023, North East Wales, for Families</w:t>
       </w:r>
       <w:r>
         <w:rPr>
@@ -11442,21 +10663,12 @@
           <w:lang w:val="en-GB"/>
         </w:rPr>
       </w:pPr>
-      <w:proofErr w:type="gramStart"/>
       <w:r>
         <w:rPr>
           <w:rFonts w:asciiTheme="majorHAnsi" w:hAnsiTheme="majorHAnsi" w:cstheme="majorHAnsi"/>
           <w:lang w:val="en-GB"/>
         </w:rPr>
-        <w:t>And,</w:t>
-      </w:r>
-      <w:proofErr w:type="gramEnd"/>
-      <w:r>
-        <w:rPr>
-          <w:rFonts w:asciiTheme="majorHAnsi" w:hAnsiTheme="majorHAnsi" w:cstheme="majorHAnsi"/>
-          <w:lang w:val="en-GB"/>
-        </w:rPr>
-        <w:t xml:space="preserve"> a date for your diary.  The 2023 IBSA World Games will be held in Birmingham this summer, from 18 – 27 August.  </w:t>
+        <w:t xml:space="preserve">And, a date for your diary.  The 2023 IBSA World Games will be held in Birmingham this summer, from 18 – 27 August.  </w:t>
       </w:r>
       <w:r>
         <w:rPr>
@@ -11502,49 +10714,27 @@
         <w:rPr>
           <w:rFonts w:asciiTheme="majorHAnsi" w:hAnsiTheme="majorHAnsi" w:cstheme="majorHAnsi"/>
         </w:rPr>
-        <w:t xml:space="preserve">Sight Tech Global is a two day series of seminars dedicated to, “Shaping New Technologies to Create a More Accessible World for People with Blindness and Visual </w:t>
-      </w:r>
-      <w:proofErr w:type="gramStart"/>
-      <w:r>
-        <w:rPr>
-          <w:rFonts w:asciiTheme="majorHAnsi" w:hAnsiTheme="majorHAnsi" w:cstheme="majorHAnsi"/>
-        </w:rPr>
-        <w:t>Impairments.“</w:t>
-      </w:r>
-      <w:proofErr w:type="gramEnd"/>
-    </w:p>
-    <w:p>
-      <w:pPr>
-        <w:rPr>
-          <w:rFonts w:asciiTheme="majorHAnsi" w:hAnsiTheme="majorHAnsi" w:cstheme="majorHAnsi"/>
-        </w:rPr>
-      </w:pPr>
-    </w:p>
-    <w:p>
-      <w:pPr>
-        <w:rPr>
-          <w:rFonts w:asciiTheme="majorHAnsi" w:hAnsiTheme="majorHAnsi" w:cstheme="majorHAnsi"/>
-        </w:rPr>
-      </w:pPr>
-      <w:r>
-        <w:rPr>
-          <w:rFonts w:asciiTheme="majorHAnsi" w:hAnsiTheme="majorHAnsi" w:cstheme="majorHAnsi"/>
-        </w:rPr>
-        <w:t xml:space="preserve">The Vista Center for the Blind and Visually Impaired (based in Silicon Valley) have organised this twice now, with the latest version taking place on 7-8 December 2022.  They get the best, most </w:t>
-      </w:r>
-      <w:proofErr w:type="gramStart"/>
-      <w:r>
-        <w:rPr>
-          <w:rFonts w:asciiTheme="majorHAnsi" w:hAnsiTheme="majorHAnsi" w:cstheme="majorHAnsi"/>
-        </w:rPr>
-        <w:t>cutting edge</w:t>
-      </w:r>
-      <w:proofErr w:type="gramEnd"/>
-      <w:r>
-        <w:rPr>
-          <w:rFonts w:asciiTheme="majorHAnsi" w:hAnsiTheme="majorHAnsi" w:cstheme="majorHAnsi"/>
-        </w:rPr>
-        <w:t xml:space="preserve"> speakers from all the big tech companies to come and speak about the latest VI/Blind tech developments.</w:t>
+        <w:t>Sight Tech Global is a two day series of seminars dedicated to, “Shaping New Technologies to Create a More Accessible World for People with Blindness and Visual Impairments.“</w:t>
+      </w:r>
+    </w:p>
+    <w:p>
+      <w:pPr>
+        <w:rPr>
+          <w:rFonts w:asciiTheme="majorHAnsi" w:hAnsiTheme="majorHAnsi" w:cstheme="majorHAnsi"/>
+        </w:rPr>
+      </w:pPr>
+    </w:p>
+    <w:p>
+      <w:pPr>
+        <w:rPr>
+          <w:rFonts w:asciiTheme="majorHAnsi" w:hAnsiTheme="majorHAnsi" w:cstheme="majorHAnsi"/>
+        </w:rPr>
+      </w:pPr>
+      <w:r>
+        <w:rPr>
+          <w:rFonts w:asciiTheme="majorHAnsi" w:hAnsiTheme="majorHAnsi" w:cstheme="majorHAnsi"/>
+        </w:rPr>
+        <w:t>The Vista Center for the Blind and Visually Impaired (based in Silicon Valley) have organised this twice now, with the latest version taking place on 7-8 December 2022.  They get the best, most cutting edge speakers from all the big tech companies to come and speak about the latest VI/Blind tech developments.</w:t>
       </w:r>
     </w:p>
     <w:p>
@@ -11704,21 +10894,7 @@
         <w:rPr>
           <w:rFonts w:asciiTheme="majorHAnsi" w:hAnsiTheme="majorHAnsi" w:cstheme="majorHAnsi"/>
         </w:rPr>
-        <w:t xml:space="preserve">February 1, 4pm UK time, </w:t>
-      </w:r>
-      <w:proofErr w:type="gramStart"/>
-      <w:r>
-        <w:rPr>
-          <w:rFonts w:asciiTheme="majorHAnsi" w:hAnsiTheme="majorHAnsi" w:cstheme="majorHAnsi"/>
-        </w:rPr>
-        <w:t>Developing</w:t>
-      </w:r>
-      <w:proofErr w:type="gramEnd"/>
-      <w:r>
-        <w:rPr>
-          <w:rFonts w:asciiTheme="majorHAnsi" w:hAnsiTheme="majorHAnsi" w:cstheme="majorHAnsi"/>
-        </w:rPr>
-        <w:t xml:space="preserve"> numerical and geometry skills, and understanding symmetry.</w:t>
+        <w:t>February 1, 4pm UK time, Developing numerical and geometry skills, and understanding symmetry.</w:t>
       </w:r>
     </w:p>
     <w:p>
@@ -11847,21 +11023,7 @@
         <w:rPr>
           <w:rFonts w:asciiTheme="majorHAnsi" w:hAnsiTheme="majorHAnsi" w:cstheme="majorHAnsi"/>
         </w:rPr>
-        <w:t>March 13</w:t>
-      </w:r>
-      <w:proofErr w:type="gramStart"/>
-      <w:r>
-        <w:rPr>
-          <w:rFonts w:asciiTheme="majorHAnsi" w:hAnsiTheme="majorHAnsi" w:cstheme="majorHAnsi"/>
-        </w:rPr>
-        <w:t xml:space="preserve"> 2023</w:t>
-      </w:r>
-      <w:proofErr w:type="gramEnd"/>
-      <w:r>
-        <w:rPr>
-          <w:rFonts w:asciiTheme="majorHAnsi" w:hAnsiTheme="majorHAnsi" w:cstheme="majorHAnsi"/>
-        </w:rPr>
-        <w:t xml:space="preserve"> - March 17th 2023, in California</w:t>
+        <w:t>March 13 2023 - March 17th 2023, in California</w:t>
       </w:r>
     </w:p>
     <w:p>
@@ -12227,19 +11389,11 @@
           <w:rFonts w:asciiTheme="majorHAnsi" w:hAnsiTheme="majorHAnsi" w:cstheme="majorHAnsi"/>
         </w:rPr>
       </w:pPr>
-      <w:proofErr w:type="gramStart"/>
-      <w:r>
-        <w:rPr>
-          <w:rFonts w:asciiTheme="majorHAnsi" w:hAnsiTheme="majorHAnsi" w:cstheme="majorHAnsi"/>
-        </w:rPr>
-        <w:t>Sight Village,</w:t>
-      </w:r>
-      <w:proofErr w:type="gramEnd"/>
-      <w:r>
-        <w:rPr>
-          <w:rFonts w:asciiTheme="majorHAnsi" w:hAnsiTheme="majorHAnsi" w:cstheme="majorHAnsi"/>
-        </w:rPr>
-        <w:t xml:space="preserve"> is a UK trade show where you can generally get to know about, and get your hands on, the latest blind specific and low vision technology.</w:t>
+      <w:r>
+        <w:rPr>
+          <w:rFonts w:asciiTheme="majorHAnsi" w:hAnsiTheme="majorHAnsi" w:cstheme="majorHAnsi"/>
+        </w:rPr>
+        <w:t>Sight Village, is a UK trade show where you can generally get to know about, and get your hands on, the latest blind specific and low vision technology.</w:t>
       </w:r>
     </w:p>
     <w:p>
@@ -12571,23 +11725,7 @@
           <w:rFonts w:asciiTheme="majorHAnsi" w:hAnsiTheme="majorHAnsi" w:cstheme="majorHAnsi"/>
           <w:lang w:val="en-GB"/>
         </w:rPr>
-        <w:t>There will be a choice of VI curriculum sessions (</w:t>
-      </w:r>
-      <w:proofErr w:type="gramStart"/>
-      <w:r>
-        <w:rPr>
-          <w:rFonts w:asciiTheme="majorHAnsi" w:hAnsiTheme="majorHAnsi" w:cstheme="majorHAnsi"/>
-          <w:lang w:val="en-GB"/>
-        </w:rPr>
-        <w:t>e.g.</w:t>
-      </w:r>
-      <w:proofErr w:type="gramEnd"/>
-      <w:r>
-        <w:rPr>
-          <w:rFonts w:asciiTheme="majorHAnsi" w:hAnsiTheme="majorHAnsi" w:cstheme="majorHAnsi"/>
-          <w:lang w:val="en-GB"/>
-        </w:rPr>
-        <w:t xml:space="preserve"> ILS, Mobility, IT) and also some lesson </w:t>
+        <w:t xml:space="preserve">There will be a choice of VI curriculum sessions (e.g. ILS, Mobility, IT) and also some lesson </w:t>
       </w:r>
       <w:proofErr w:type="spellStart"/>
       <w:r>
@@ -12766,35 +11904,7 @@
         <w:rPr>
           <w:rFonts w:asciiTheme="majorHAnsi" w:hAnsiTheme="majorHAnsi" w:cstheme="majorHAnsi"/>
         </w:rPr>
-        <w:t xml:space="preserve">NCW are bringing back their annual </w:t>
-      </w:r>
-      <w:proofErr w:type="gramStart"/>
-      <w:r>
-        <w:rPr>
-          <w:rFonts w:asciiTheme="majorHAnsi" w:hAnsiTheme="majorHAnsi" w:cstheme="majorHAnsi"/>
-        </w:rPr>
-        <w:t>Summer</w:t>
-      </w:r>
-      <w:proofErr w:type="gramEnd"/>
-      <w:r>
-        <w:rPr>
-          <w:rFonts w:asciiTheme="majorHAnsi" w:hAnsiTheme="majorHAnsi" w:cstheme="majorHAnsi"/>
-        </w:rPr>
-        <w:t xml:space="preserve"> activity break for 2023. This has been a </w:t>
-      </w:r>
-      <w:proofErr w:type="gramStart"/>
-      <w:r>
-        <w:rPr>
-          <w:rFonts w:asciiTheme="majorHAnsi" w:hAnsiTheme="majorHAnsi" w:cstheme="majorHAnsi"/>
-        </w:rPr>
-        <w:t>really fun</w:t>
-      </w:r>
-      <w:proofErr w:type="gramEnd"/>
-      <w:r>
-        <w:rPr>
-          <w:rFonts w:asciiTheme="majorHAnsi" w:hAnsiTheme="majorHAnsi" w:cstheme="majorHAnsi"/>
-        </w:rPr>
-        <w:t xml:space="preserve"> event, particularly for making new friends.</w:t>
+        <w:t>NCW are bringing back their annual Summer activity break for 2023. This has been a really fun event, particularly for making new friends.</w:t>
       </w:r>
     </w:p>
     <w:p>
@@ -12891,13 +12001,7 @@
         <w:rPr>
           <w:rFonts w:eastAsia="Times New Roman"/>
         </w:rPr>
-        <w:t xml:space="preserve">== </w:t>
-      </w:r>
-      <w:r>
-        <w:rPr>
-          <w:rFonts w:eastAsia="Times New Roman"/>
-        </w:rPr>
-        <w:t xml:space="preserve">Cinnamon and Apple Christmas </w:t>
+        <w:t xml:space="preserve">== Cinnamon and Apple Christmas </w:t>
       </w:r>
       <w:r>
         <w:t>Decorations</w:t>
@@ -13182,23 +12286,7 @@
           <w:rFonts w:ascii="Arial" w:eastAsia="Times New Roman" w:hAnsi="Arial" w:cs="Arial"/>
           <w:color w:val="111111"/>
         </w:rPr>
-        <w:t xml:space="preserve">Sprinkle some cinnamon or whole wheat flour on your working surface and lay your dough out for rolling. This dough </w:t>
-      </w:r>
-      <w:proofErr w:type="gramStart"/>
-      <w:r>
-        <w:rPr>
-          <w:rFonts w:ascii="Arial" w:eastAsia="Times New Roman" w:hAnsi="Arial" w:cs="Arial"/>
-          <w:color w:val="111111"/>
-        </w:rPr>
-        <w:t>actually rolls</w:t>
-      </w:r>
-      <w:proofErr w:type="gramEnd"/>
-      <w:r>
-        <w:rPr>
-          <w:rFonts w:ascii="Arial" w:eastAsia="Times New Roman" w:hAnsi="Arial" w:cs="Arial"/>
-          <w:color w:val="111111"/>
-        </w:rPr>
-        <w:t xml:space="preserve"> fairly easily, but you can wrap your rolling pin in parchment paper to reduce stickiness if you wish. </w:t>
+        <w:t xml:space="preserve">Sprinkle some cinnamon or whole wheat flour on your working surface and lay your dough out for rolling. This dough actually rolls fairly easily, but you can wrap your rolling pin in parchment paper to reduce stickiness if you wish. </w:t>
       </w:r>
     </w:p>
     <w:p>
@@ -13323,21 +12411,7 @@
         <w:rPr>
           <w:rFonts w:ascii="Arial" w:eastAsia="Times New Roman" w:hAnsi="Arial" w:cs="Arial"/>
         </w:rPr>
-        <w:t xml:space="preserve">You can just leave your ornaments out to dry for 24 to 48 hours, which we would recommend if you </w:t>
-      </w:r>
-      <w:proofErr w:type="gramStart"/>
-      <w:r>
-        <w:rPr>
-          <w:rFonts w:ascii="Arial" w:eastAsia="Times New Roman" w:hAnsi="Arial" w:cs="Arial"/>
-        </w:rPr>
-        <w:t>use</w:t>
-      </w:r>
-      <w:proofErr w:type="gramEnd"/>
-      <w:r>
-        <w:rPr>
-          <w:rFonts w:ascii="Arial" w:eastAsia="Times New Roman" w:hAnsi="Arial" w:cs="Arial"/>
-        </w:rPr>
-        <w:t xml:space="preserve"> the silver balls to decorate. But you can also bake them at 200° for 1 hour.  The ornaments do seem to be a bit stronger after baking.</w:t>
+        <w:t>You can just leave your ornaments out to dry for 24 to 48 hours, which we would recommend if you use the silver balls to decorate. But you can also bake them at 200° for 1 hour.  The ornaments do seem to be a bit stronger after baking.</w:t>
       </w:r>
     </w:p>
     <w:p>
@@ -13493,21 +12567,7 @@
         <w:rPr>
           <w:rFonts w:asciiTheme="majorHAnsi" w:hAnsiTheme="majorHAnsi" w:cstheme="majorHAnsi"/>
         </w:rPr>
-        <w:t xml:space="preserve">If you would like to send in a short article, </w:t>
-      </w:r>
-      <w:proofErr w:type="gramStart"/>
-      <w:r>
-        <w:rPr>
-          <w:rFonts w:asciiTheme="majorHAnsi" w:hAnsiTheme="majorHAnsi" w:cstheme="majorHAnsi"/>
-        </w:rPr>
-        <w:t>joke</w:t>
-      </w:r>
-      <w:proofErr w:type="gramEnd"/>
-      <w:r>
-        <w:rPr>
-          <w:rFonts w:asciiTheme="majorHAnsi" w:hAnsiTheme="majorHAnsi" w:cstheme="majorHAnsi"/>
-        </w:rPr>
-        <w:t xml:space="preserve"> or game, or if you have not subscribed yet and would like to subscribe, please do get in touch </w:t>
+        <w:t xml:space="preserve">If you would like to send in a short article, joke or game, or if you have not subscribed yet and would like to subscribe, please do get in touch </w:t>
       </w:r>
       <w:r>
         <w:rPr>
@@ -18089,75 +17149,21 @@
   </w:num>
   <w:num w:numId="31" w16cid:durableId="1184393336">
     <w:abstractNumId w:val="19"/>
-    <w:lvlOverride w:ilvl="0"/>
-    <w:lvlOverride w:ilvl="1"/>
-    <w:lvlOverride w:ilvl="2"/>
-    <w:lvlOverride w:ilvl="3"/>
-    <w:lvlOverride w:ilvl="4"/>
-    <w:lvlOverride w:ilvl="5"/>
-    <w:lvlOverride w:ilvl="6"/>
-    <w:lvlOverride w:ilvl="7"/>
-    <w:lvlOverride w:ilvl="8"/>
   </w:num>
   <w:num w:numId="32" w16cid:durableId="1679769706">
     <w:abstractNumId w:val="29"/>
-    <w:lvlOverride w:ilvl="0"/>
-    <w:lvlOverride w:ilvl="1"/>
-    <w:lvlOverride w:ilvl="2"/>
-    <w:lvlOverride w:ilvl="3"/>
-    <w:lvlOverride w:ilvl="4"/>
-    <w:lvlOverride w:ilvl="5"/>
-    <w:lvlOverride w:ilvl="6"/>
-    <w:lvlOverride w:ilvl="7"/>
-    <w:lvlOverride w:ilvl="8"/>
   </w:num>
   <w:num w:numId="33" w16cid:durableId="2070613664">
     <w:abstractNumId w:val="30"/>
-    <w:lvlOverride w:ilvl="0"/>
-    <w:lvlOverride w:ilvl="1"/>
-    <w:lvlOverride w:ilvl="2"/>
-    <w:lvlOverride w:ilvl="3"/>
-    <w:lvlOverride w:ilvl="4"/>
-    <w:lvlOverride w:ilvl="5"/>
-    <w:lvlOverride w:ilvl="6"/>
-    <w:lvlOverride w:ilvl="7"/>
-    <w:lvlOverride w:ilvl="8"/>
   </w:num>
   <w:num w:numId="34" w16cid:durableId="1179466584">
     <w:abstractNumId w:val="18"/>
-    <w:lvlOverride w:ilvl="0"/>
-    <w:lvlOverride w:ilvl="1"/>
-    <w:lvlOverride w:ilvl="2"/>
-    <w:lvlOverride w:ilvl="3"/>
-    <w:lvlOverride w:ilvl="4"/>
-    <w:lvlOverride w:ilvl="5"/>
-    <w:lvlOverride w:ilvl="6"/>
-    <w:lvlOverride w:ilvl="7"/>
-    <w:lvlOverride w:ilvl="8"/>
   </w:num>
   <w:num w:numId="35" w16cid:durableId="484667379">
     <w:abstractNumId w:val="8"/>
-    <w:lvlOverride w:ilvl="0"/>
-    <w:lvlOverride w:ilvl="1"/>
-    <w:lvlOverride w:ilvl="2"/>
-    <w:lvlOverride w:ilvl="3"/>
-    <w:lvlOverride w:ilvl="4"/>
-    <w:lvlOverride w:ilvl="5"/>
-    <w:lvlOverride w:ilvl="6"/>
-    <w:lvlOverride w:ilvl="7"/>
-    <w:lvlOverride w:ilvl="8"/>
   </w:num>
   <w:num w:numId="36" w16cid:durableId="1898468415">
     <w:abstractNumId w:val="12"/>
-    <w:lvlOverride w:ilvl="0"/>
-    <w:lvlOverride w:ilvl="1"/>
-    <w:lvlOverride w:ilvl="2"/>
-    <w:lvlOverride w:ilvl="3"/>
-    <w:lvlOverride w:ilvl="4"/>
-    <w:lvlOverride w:ilvl="5"/>
-    <w:lvlOverride w:ilvl="6"/>
-    <w:lvlOverride w:ilvl="7"/>
-    <w:lvlOverride w:ilvl="8"/>
   </w:num>
 </w:numbering>
 </file>

</xml_diff>